<commit_message>
Replaced instructions docx file for appointment of guardian; added more descriptive titles to instructions file names; added appointment of counsel instructions to removal and parent participation pathways
</commit_message>
<xml_diff>
--- a/docassemble/CLAGuardianship/data/templates/Application_for_appointment_next_steps.docx
+++ b/docassemble/CLAGuardianship/data/templates/Application_for_appointment_next_steps.docx
@@ -1,6 +1,6 @@
 
 <file path=word/document.xml><?xml version="1.0" encoding="utf-8"?>
-<w:document xmlns:wpc="http://schemas.microsoft.com/office/word/2010/wordprocessingCanvas" xmlns:cx="http://schemas.microsoft.com/office/drawing/2014/chartex" xmlns:cx1="http://schemas.microsoft.com/office/drawing/2015/9/8/chartex" xmlns:cx2="http://schemas.microsoft.com/office/drawing/2015/10/21/chartex" xmlns:cx3="http://schemas.microsoft.com/office/drawing/2016/5/9/chartex" xmlns:cx4="http://schemas.microsoft.com/office/drawing/2016/5/10/chartex" xmlns:cx5="http://schemas.microsoft.com/office/drawing/2016/5/11/chartex" xmlns:cx6="http://schemas.microsoft.com/office/drawing/2016/5/12/chartex" xmlns:cx7="http://schemas.microsoft.com/office/drawing/2016/5/13/chartex" xmlns:cx8="http://schemas.microsoft.com/office/drawing/2016/5/14/chartex" xmlns:mc="http://schemas.openxmlformats.org/markup-compatibility/2006" xmlns:aink="http://schemas.microsoft.com/office/drawing/2016/ink" xmlns:am3d="http://schemas.microsoft.com/office/drawing/2017/model3d" xmlns:o="urn:schemas-microsoft-com:office:office" xmlns:r="http://schemas.openxmlformats.org/officeDocument/2006/relationships" xmlns:m="http://schemas.openxmlformats.org/officeDocument/2006/math" xmlns:v="urn:schemas-microsoft-com:vml" xmlns:wp14="http://schemas.microsoft.com/office/word/2010/wordprocessingDrawing" xmlns:wp="http://schemas.openxmlformats.org/drawingml/2006/wordprocessingDrawing" xmlns:w10="urn:schemas-microsoft-com:office:word" xmlns:w="http://schemas.openxmlformats.org/wordprocessingml/2006/main" xmlns:w14="http://schemas.microsoft.com/office/word/2010/wordml" xmlns:w15="http://schemas.microsoft.com/office/word/2012/wordml" xmlns:w16cid="http://schemas.microsoft.com/office/word/2016/wordml/cid" xmlns:w16se="http://schemas.microsoft.com/office/word/2015/wordml/symex" xmlns:wpg="http://schemas.microsoft.com/office/word/2010/wordprocessingGroup" xmlns:wpi="http://schemas.microsoft.com/office/word/2010/wordprocessingInk" xmlns:wne="http://schemas.microsoft.com/office/word/2006/wordml" xmlns:wps="http://schemas.microsoft.com/office/word/2010/wordprocessingShape" mc:Ignorable="w14 w15 w16se w16cid wp14">
+<w:document xmlns:wpc="http://schemas.microsoft.com/office/word/2010/wordprocessingCanvas" xmlns:cx="http://schemas.microsoft.com/office/drawing/2014/chartex" xmlns:cx1="http://schemas.microsoft.com/office/drawing/2015/9/8/chartex" xmlns:cx2="http://schemas.microsoft.com/office/drawing/2015/10/21/chartex" xmlns:cx3="http://schemas.microsoft.com/office/drawing/2016/5/9/chartex" xmlns:cx4="http://schemas.microsoft.com/office/drawing/2016/5/10/chartex" xmlns:cx5="http://schemas.microsoft.com/office/drawing/2016/5/11/chartex" xmlns:cx6="http://schemas.microsoft.com/office/drawing/2016/5/12/chartex" xmlns:cx7="http://schemas.microsoft.com/office/drawing/2016/5/13/chartex" xmlns:cx8="http://schemas.microsoft.com/office/drawing/2016/5/14/chartex" xmlns:mc="http://schemas.openxmlformats.org/markup-compatibility/2006" xmlns:aink="http://schemas.microsoft.com/office/drawing/2016/ink" xmlns:am3d="http://schemas.microsoft.com/office/drawing/2017/model3d" xmlns:o="urn:schemas-microsoft-com:office:office" xmlns:oel="http://schemas.microsoft.com/office/2019/extlst" xmlns:r="http://schemas.openxmlformats.org/officeDocument/2006/relationships" xmlns:m="http://schemas.openxmlformats.org/officeDocument/2006/math" xmlns:v="urn:schemas-microsoft-com:vml" xmlns:wp14="http://schemas.microsoft.com/office/word/2010/wordprocessingDrawing" xmlns:wp="http://schemas.openxmlformats.org/drawingml/2006/wordprocessingDrawing" xmlns:w10="urn:schemas-microsoft-com:office:word" xmlns:w="http://schemas.openxmlformats.org/wordprocessingml/2006/main" xmlns:w14="http://schemas.microsoft.com/office/word/2010/wordml" xmlns:w15="http://schemas.microsoft.com/office/word/2012/wordml" xmlns:w16cex="http://schemas.microsoft.com/office/word/2018/wordml/cex" xmlns:w16cid="http://schemas.microsoft.com/office/word/2016/wordml/cid" xmlns:w16="http://schemas.microsoft.com/office/word/2018/wordml" xmlns:w16du="http://schemas.microsoft.com/office/word/2023/wordml/word16du" xmlns:w16sdtdh="http://schemas.microsoft.com/office/word/2020/wordml/sdtdatahash" xmlns:w16se="http://schemas.microsoft.com/office/word/2015/wordml/symex" xmlns:wpg="http://schemas.microsoft.com/office/word/2010/wordprocessingGroup" xmlns:wpi="http://schemas.microsoft.com/office/word/2010/wordprocessingInk" xmlns:wne="http://schemas.microsoft.com/office/word/2006/wordml" xmlns:wps="http://schemas.microsoft.com/office/word/2010/wordprocessingShape" mc:Ignorable="w14 w15 w16se w16cid w16 w16cex w16sdtdh w16du wp14">
   <w:background w:color="FFFFFF"/>
   <w:body>
     <w:tbl>
@@ -34,7 +34,31 @@
               <w:rPr>
                 <w:color w:val="FFFFFF" w:themeColor="background1"/>
               </w:rPr>
-              <w:t xml:space="preserve">Get a Application for appointment</w:t>
+              <w:t xml:space="preserve">File </w:t>
+            </w:r>
+            <w:r>
+              <w:rPr>
+                <w:color w:val="FFFFFF" w:themeColor="background1"/>
+              </w:rPr>
+              <w:t>a</w:t>
+            </w:r>
+            <w:r>
+              <w:rPr>
+                <w:color w:val="FFFFFF" w:themeColor="background1"/>
+              </w:rPr>
+              <w:t>n</w:t>
+            </w:r>
+            <w:r>
+              <w:rPr>
+                <w:color w:val="FFFFFF" w:themeColor="background1"/>
+              </w:rPr>
+              <w:t xml:space="preserve"> Application </w:t>
+            </w:r>
+            <w:r>
+              <w:rPr>
+                <w:color w:val="FFFFFF" w:themeColor="background1"/>
+              </w:rPr>
+              <w:t>for an Appointed Attorney</w:t>
             </w:r>
           </w:p>
         </w:tc>
@@ -56,20 +80,45 @@
         <w:t>{{ users }}</w:t>
       </w:r>
       <w:r>
-        <w:t xml:space="preserve">! You have finished all the forms you need to Get a Application for appointment. The rest of the pages in this packet are your </w:t>
-      </w:r>
-      <w:r>
-        <w:t xml:space="preserve">form </w:t>
-      </w:r>
-      <w:r>
-        <w:t xml:space="preserve">for Application for appointment.</w:t>
+        <w:t xml:space="preserve">! You have finished all the forms you need to </w:t>
+      </w:r>
+      <w:r>
+        <w:t xml:space="preserve">file </w:t>
+      </w:r>
+      <w:r>
+        <w:t>a</w:t>
+      </w:r>
+      <w:r>
+        <w:t>n</w:t>
+      </w:r>
+      <w:r>
+        <w:t xml:space="preserve"> Application for </w:t>
+      </w:r>
+      <w:r>
+        <w:t>A</w:t>
+      </w:r>
+      <w:r>
+        <w:t>ppointment</w:t>
+      </w:r>
+      <w:r>
+        <w:t xml:space="preserve"> of Counsel</w:t>
+      </w:r>
+      <w:r>
+        <w:t xml:space="preserve">. </w:t>
+      </w:r>
+      <w:r>
+        <w:t>The rest of the pages in this packet are the documents you will file with the court.</w:t>
       </w:r>
     </w:p>
-    <w:p/>
-    <w:p/>
     <w:p>
       <w:pPr>
         <w:sectPr>
+          <w:headerReference w:type="even" r:id="rId7"/>
+          <w:headerReference w:type="default" r:id="rId8"/>
+          <w:footerReference w:type="even" r:id="rId9"/>
+          <w:footerReference w:type="default" r:id="rId10"/>
+          <w:headerReference w:type="first" r:id="rId11"/>
+          <w:footerReference w:type="first" r:id="rId12"/>
           <w:pgSz w:w="12240" w:h="15840"/>
           <w:pgMar w:top="720" w:right="720" w:bottom="720" w:left="720" w:header="0" w:footer="0" w:gutter="0"/>
           <w:pgNumType w:start="1"/>
@@ -92,102 +141,28 @@
     </w:p>
     <w:p>
       <w:pPr>
+        <w:pStyle w:val="NumberedList"/>
+        <w:numPr>
+          <w:ilvl w:val="0"/>
+          <w:numId w:val="1"/>
+        </w:numPr>
+        <w:suppressAutoHyphens/>
+        <w:spacing w:after="120"/>
+      </w:pPr>
+      <w:r>
+        <w:t>Look over the forms one more time. Make sure everything is correct.</w:t>
+      </w:r>
+    </w:p>
+    <w:p>
+      <w:pPr>
         <w:pStyle w:val="ListParagraph"/>
         <w:numPr>
           <w:ilvl w:val="0"/>
           <w:numId w:val="1"/>
         </w:numPr>
         <w:snapToGrid w:val="0"/>
-        <w:rPr>
-          <w14:textOutline w14:w="9525" w14:cap="rnd" w14:cmpd="sng" w14:algn="ctr">
-            <w14:noFill/>
-            <w14:prstDash w14:val="solid"/>
-            <w14:bevel/>
-          </w14:textOutline>
-        </w:rPr>
-      </w:pPr>
-      <w:r>
-        <w:rPr>
-          <w14:textOutline w14:w="9525" w14:cap="rnd" w14:cmpd="sng" w14:algn="ctr">
-            <w14:noFill/>
-            <w14:prstDash w14:val="solid"/>
-            <w14:bevel/>
-          </w14:textOutline>
-        </w:rPr>
-        <w:t xml:space="preserve">Deliver a copy of this </w:t>
-      </w:r>
-      <w:r>
-        <w:t xml:space="preserve">form </w:t>
-      </w:r>
-      <w:r>
-        <w:rPr>
-          <w14:textOutline w14:w="9525" w14:cap="rnd" w14:cmpd="sng" w14:algn="ctr">
-            <w14:noFill/>
-            <w14:prstDash w14:val="solid"/>
-            <w14:bevel/>
-          </w14:textOutline>
-        </w:rPr>
-        <w:t>to</w:t>
-      </w:r>
-      <w:r>
-        <w:rPr>
-          <w14:textOutline w14:w="9525" w14:cap="rnd" w14:cmpd="sng" w14:algn="ctr">
-            <w14:noFill/>
-            <w14:prstDash w14:val="solid"/>
-            <w14:bevel/>
-          </w14:textOutline>
-        </w:rPr>
-        <w:t xml:space="preserve"> </w:t>
-      </w:r>
-      <w:r>
-        <w:rPr>
-          <w14:textOutline w14:w="9525" w14:cap="rnd" w14:cmpd="sng" w14:algn="ctr">
-            <w14:noFill/>
-            <w14:prstDash w14:val="solid"/>
-            <w14:bevel/>
-          </w14:textOutline>
-        </w:rPr>
-        <w:t>{{</w:t>
-      </w:r>
-      <w:r>
-        <w:rPr>
-          <w14:textOutline w14:w="9525" w14:cap="rnd" w14:cmpd="sng" w14:algn="ctr">
-            <w14:noFill/>
-            <w14:prstDash w14:val="solid"/>
-            <w14:bevel/>
-          </w14:textOutline>
-        </w:rPr>
-        <w:t xml:space="preserve"> other_parties </w:t>
-      </w:r>
-      <w:r>
-        <w:rPr>
-          <w14:textOutline w14:w="9525" w14:cap="rnd" w14:cmpd="sng" w14:algn="ctr">
-            <w14:noFill/>
-            <w14:prstDash w14:val="solid"/>
-            <w14:bevel/>
-          </w14:textOutline>
-        </w:rPr>
-        <w:t>}}</w:t>
-      </w:r>
-      <w:r>
-        <w:rPr>
-          <w14:textOutline w14:w="9525" w14:cap="rnd" w14:cmpd="sng" w14:algn="ctr">
-            <w14:noFill/>
-            <w14:prstDash w14:val="solid"/>
-            <w14:bevel/>
-          </w14:textOutline>
-        </w:rPr>
-        <w:t>.</w:t>
-      </w:r>
-    </w:p>
-    <w:p>
-      <w:pPr>
-        <w:pStyle w:val="ListParagraph"/>
-        <w:numPr>
-          <w:ilvl w:val="0"/>
-          <w:numId w:val="1"/>
-        </w:numPr>
-        <w:snapToGrid w:val="0"/>
+        <w:spacing w:after="120"/>
+        <w:contextualSpacing w:val="0"/>
         <w:rPr>
           <w:b/>
           <w:bCs/>
@@ -218,7 +193,10 @@
           <w:ilvl w:val="0"/>
           <w:numId w:val="1"/>
         </w:numPr>
+        <w:suppressAutoHyphens/>
         <w:snapToGrid w:val="0"/>
+        <w:spacing w:after="120"/>
+        <w:contextualSpacing w:val="0"/>
         <w:rPr>
           <w14:textOutline w14:w="9525" w14:cap="rnd" w14:cmpd="sng" w14:algn="ctr">
             <w14:noFill/>
@@ -235,7 +213,10 @@
             <w14:bevel/>
           </w14:textOutline>
         </w:rPr>
-        <w:t xml:space="preserve">Wait for a response from </w:t>
+        <w:t xml:space="preserve">File this </w:t>
+      </w:r>
+      <w:r>
+        <w:t xml:space="preserve">notice with the {{ division }} Division of the Probate and Family Court </w:t>
       </w:r>
       <w:r>
         <w:rPr>
@@ -245,9 +226,19 @@
             <w14:bevel/>
           </w14:textOutline>
         </w:rPr>
-        <w:t>{{</w:t>
-      </w:r>
-      <w:r>
+        <w:t>now.</w:t>
+      </w:r>
+    </w:p>
+    <w:p>
+      <w:pPr>
+        <w:pStyle w:val="ListParagraph"/>
+        <w:numPr>
+          <w:ilvl w:val="0"/>
+          <w:numId w:val="1"/>
+        </w:numPr>
+        <w:snapToGrid w:val="0"/>
+        <w:spacing w:after="120"/>
+        <w:contextualSpacing w:val="0"/>
         <w:rPr>
           <w14:textOutline w14:w="9525" w14:cap="rnd" w14:cmpd="sng" w14:algn="ctr">
             <w14:noFill/>
@@ -255,8 +246,7 @@
             <w14:bevel/>
           </w14:textOutline>
         </w:rPr>
-        <w:t xml:space="preserve"> other_parties </w:t>
-      </w:r>
+      </w:pPr>
       <w:r>
         <w:rPr>
           <w14:textOutline w14:w="9525" w14:cap="rnd" w14:cmpd="sng" w14:algn="ctr">
@@ -265,10 +255,7 @@
             <w14:bevel/>
           </w14:textOutline>
         </w:rPr>
-        <w:t>}}</w:t>
-      </w:r>
-      <w:r>
-        <w:t>.</w:t>
+        <w:t>Go to the court hearing, if necessary.</w:t>
       </w:r>
     </w:p>
     <w:p>
@@ -278,7 +265,10 @@
       <w:bookmarkStart w:id="1" w:name="_4szgtqe6ov1h"/>
       <w:bookmarkEnd w:id="1"/>
       <w:r>
-        <w:t>To deliver this form</w:t>
+        <w:t xml:space="preserve">To </w:t>
+      </w:r>
+      <w:r>
+        <w:t>file your [Application for Appointment of Counsel]</w:t>
       </w:r>
     </w:p>
     <w:p>
@@ -286,17 +276,14 @@
         <w:pStyle w:val="NumberedList"/>
         <w:numPr>
           <w:ilvl w:val="0"/>
-          <w:numId w:val="3"/>
+          <w:numId w:val="10"/>
         </w:numPr>
-      </w:pPr>
-      <w:r>
-        <w:t xml:space="preserve">Look over the </w:t>
-      </w:r>
-      <w:r>
-        <w:t>documents</w:t>
-      </w:r>
-      <w:r>
-        <w:t xml:space="preserve"> below, one more time. Make sure everything is correct. </w:t>
+        <w:suppressAutoHyphens/>
+      </w:pPr>
+      <w:bookmarkStart w:id="2" w:name="_7jbtnvplu76"/>
+      <w:bookmarkEnd w:id="2"/>
+      <w:r>
+        <w:t xml:space="preserve">Look over the forms one more time. Make sure everything is correct. </w:t>
       </w:r>
     </w:p>
     <w:p>
@@ -304,27 +291,18 @@
         <w:pStyle w:val="NumberedList"/>
         <w:numPr>
           <w:ilvl w:val="0"/>
-          <w:numId w:val="3"/>
+          <w:numId w:val="10"/>
         </w:numPr>
-      </w:pPr>
-      <w:r>
-        <w:t xml:space="preserve">Deliver a copy of this </w:t>
-      </w:r>
-      <w:r>
-        <w:t xml:space="preserve">form </w:t>
-      </w:r>
-      <w:r>
-        <w:t>by doing XYZ.</w:t>
-      </w:r>
-    </w:p>
-    <w:p>
-      <w:pPr>
-        <w:pStyle w:val="Heading2"/>
-      </w:pPr>
-      <w:bookmarkStart w:id="2" w:name="_7jbtnvplu76"/>
-      <w:bookmarkEnd w:id="2"/>
-      <w:r>
-        <w:t xml:space="preserve">What happens next?</w:t>
+        <w:suppressAutoHyphens/>
+      </w:pPr>
+      <w:r>
+        <w:t xml:space="preserve">Call the {{ division }} Division of the </w:t>
+      </w:r>
+      <w:r>
+        <w:t>Probate and Family Court</w:t>
+      </w:r>
+      <w:r>
+        <w:t xml:space="preserve"> to find out how they want you to send your forms to them, such as mailing or bringing the documents to the courthouse.</w:t>
       </w:r>
     </w:p>
     <w:p>
@@ -332,153 +310,120 @@
         <w:pStyle w:val="NumberedList"/>
         <w:numPr>
           <w:ilvl w:val="0"/>
-          <w:numId w:val="8"/>
+          <w:numId w:val="10"/>
         </w:numPr>
       </w:pPr>
       <w:r>
-        <w:t xml:space="preserve">Look over the forms below, one more time. Make sure everything is correct. </w:t>
+        <w:t xml:space="preserve">{%p if defined('trial_court.address.address') %} The address of your court, if you need it, is: </w:t>
+      </w:r>
+      <w:bookmarkStart w:id="3" w:name="_ayzduvo09uaz"/>
+      <w:bookmarkEnd w:id="3"/>
+      <w:r>
+        <w:br/>
+        <w:t>{{ trial_court.address.on_one_line() }}.</w:t>
       </w:r>
     </w:p>
     <w:p>
       <w:pPr>
+        <w:pStyle w:val="NumberedList"/>
+        <w:numPr>
+          <w:ilvl w:val="0"/>
+          <w:numId w:val="10"/>
+        </w:numPr>
+      </w:pPr>
+      <w:bookmarkStart w:id="4" w:name="_Hlk177302230"/>
+      <w:r>
+        <w:t>{%p endif %}</w:t>
+      </w:r>
+    </w:p>
+    <w:bookmarkEnd w:id="4"/>
+    <w:p>
+      <w:pPr>
         <w:pStyle w:val="Heading2"/>
       </w:pPr>
       <w:r>
-        <w:t xml:space="preserve">What can </w:t>
-      </w:r>
-      <w:r>
-        <w:t>{{</w:t>
-      </w:r>
-      <w:r>
-        <w:rPr>
-          <w14:textOutline w14:w="9525" w14:cap="rnd" w14:cmpd="sng" w14:algn="ctr">
-            <w14:noFill/>
-            <w14:prstDash w14:val="solid"/>
-            <w14:bevel/>
-          </w14:textOutline>
-        </w:rPr>
-        <w:t xml:space="preserve"> other_parties </w:t>
-      </w:r>
-      <w:r>
-        <w:rPr>
-          <w14:textOutline w14:w="9525" w14:cap="rnd" w14:cmpd="sng" w14:algn="ctr">
-            <w14:noFill/>
-            <w14:prstDash w14:val="solid"/>
-            <w14:bevel/>
-          </w14:textOutline>
-        </w:rPr>
-        <w:t>}}</w:t>
-      </w:r>
-      <w:r>
-        <w:t xml:space="preserve"> do?</w:t>
+        <w:t>What happens next?</w:t>
       </w:r>
     </w:p>
     <w:p>
-      <w:r>
-        <w:rPr>
-          <w14:textOutline w14:w="9525" w14:cap="rnd" w14:cmpd="sng" w14:algn="ctr">
-            <w14:noFill/>
-            <w14:prstDash w14:val="solid"/>
-            <w14:bevel/>
-          </w14:textOutline>
-        </w:rPr>
-        <w:t>{{</w:t>
-      </w:r>
-      <w:r>
-        <w:rPr>
-          <w14:textOutline w14:w="9525" w14:cap="rnd" w14:cmpd="sng" w14:algn="ctr">
-            <w14:noFill/>
-            <w14:prstDash w14:val="solid"/>
-            <w14:bevel/>
-          </w14:textOutline>
-        </w:rPr>
-        <w:t xml:space="preserve"> other_parties </w:t>
-      </w:r>
-      <w:r>
-        <w:rPr>
-          <w14:textOutline w14:w="9525" w14:cap="rnd" w14:cmpd="sng" w14:algn="ctr">
-            <w14:noFill/>
-            <w14:prstDash w14:val="solid"/>
-            <w14:bevel/>
-          </w14:textOutline>
-        </w:rPr>
-        <w:t xml:space="preserve">}}</w:t>
-      </w:r>
-      <w:r>
-        <w:t xml:space="preserve"> can:</w:t>
+      <w:pPr>
+        <w:pStyle w:val="NumberedList"/>
+      </w:pPr>
+      <w:bookmarkStart w:id="5" w:name="_jpvqkqfibwqh"/>
+      <w:bookmarkStart w:id="6" w:name="_wjzvjugefec1"/>
+      <w:bookmarkEnd w:id="5"/>
+      <w:bookmarkEnd w:id="6"/>
+      <w:r>
+        <w:t>The judge probably won’t see your application right away. The court will mail y</w:t>
+      </w:r>
+      <w:r>
+        <w:t>ou a decision later. Their decision could be:</w:t>
       </w:r>
     </w:p>
     <w:p>
       <w:pPr>
-        <w:pStyle w:val="Heading2"/>
-      </w:pPr>
-      <w:r>
-        <w:t xml:space="preserve">What happens after </w:t>
-      </w:r>
-      <w:r>
-        <w:t>{{</w:t>
-      </w:r>
-      <w:r>
-        <w:rPr>
-          <w14:textOutline w14:w="9525" w14:cap="rnd" w14:cmpd="sng" w14:algn="ctr">
-            <w14:noFill/>
-            <w14:prstDash w14:val="solid"/>
-            <w14:bevel/>
-          </w14:textOutline>
-        </w:rPr>
-        <w:t xml:space="preserve"> other_parties </w:t>
-      </w:r>
-      <w:r>
-        <w:rPr>
-          <w14:textOutline w14:w="9525" w14:cap="rnd" w14:cmpd="sng" w14:algn="ctr">
-            <w14:noFill/>
-            <w14:prstDash w14:val="solid"/>
-            <w14:bevel/>
-          </w14:textOutline>
-        </w:rPr>
-        <w:t>}}</w:t>
-      </w:r>
-      <w:r>
-        <w:t xml:space="preserve"> </w:t>
-      </w:r>
-      <w:proofErr w:type="gramStart"/>
-      <w:r>
-        <w:t>makes a decision</w:t>
-      </w:r>
-      <w:proofErr w:type="gramEnd"/>
-      <w:r>
-        <w:t xml:space="preserve">?</w:t>
+        <w:pStyle w:val="NumberedList"/>
+        <w:numPr>
+          <w:ilvl w:val="3"/>
+          <w:numId w:val="10"/>
+        </w:numPr>
+        <w:ind w:left="720"/>
+      </w:pPr>
+      <w:r>
+        <w:t>Granted, meaning that the court will appoint you a lawyer.</w:t>
       </w:r>
     </w:p>
     <w:p>
       <w:pPr>
-        <w:rPr>
-          <w:b/>
-        </w:rPr>
-      </w:pPr>
+        <w:pStyle w:val="NumberedList"/>
+        <w:numPr>
+          <w:ilvl w:val="3"/>
+          <w:numId w:val="10"/>
+        </w:numPr>
+        <w:ind w:left="720"/>
+      </w:pPr>
+      <w:r>
+        <w:t>Denied, meaning that the court will not appoint you a lawyer.</w:t>
+      </w:r>
     </w:p>
     <w:p>
-      <w:r>
-        <w:rPr>
-          <w:b/>
-        </w:rPr>
-        <w:t xml:space="preserve">Read </w:t>
-      </w:r>
-      <w:r>
-        <w:t>the response as soon as you get it. If you have questions, [ Your local legal aid] may be able to help you more.</w:t>
-      </w:r>
-      <w:bookmarkStart w:id="4" w:name="_jpvqkqfibwqh"/>
-      <w:bookmarkStart w:id="5" w:name="_wjzvjugefec1"/>
-      <w:bookmarkEnd w:id="4"/>
-      <w:bookmarkEnd w:id="5"/>
+      <w:pPr>
+        <w:pStyle w:val="NumberedList"/>
+        <w:numPr>
+          <w:ilvl w:val="3"/>
+          <w:numId w:val="10"/>
+        </w:numPr>
+        <w:ind w:left="720"/>
+      </w:pPr>
+      <w:r>
+        <w:t>Granted with some conditions. For example, the court may order that you have pay some of the lawyer’s cost.</w:t>
+      </w:r>
     </w:p>
     <w:p>
       <w:pPr>
+        <w:pStyle w:val="NumberedList"/>
+        <w:numPr>
+          <w:ilvl w:val="3"/>
+          <w:numId w:val="10"/>
+        </w:numPr>
+        <w:ind w:left="720"/>
+      </w:pPr>
+      <w:r>
+        <w:t>Deferred with conditions. For example, the court may ask you to provide a copy of your petition to the other parties and have a hearing with everyone to decide whether or not to appoint you a lawyer.</w:t>
+      </w:r>
+    </w:p>
+    <w:p>
+      <w:pPr>
         <w:pStyle w:val="Heading2"/>
         <w:keepNext/>
       </w:pPr>
       <w:r>
-        <w:t xml:space="preserve">Learn more</w:t>
+        <w:t>Learn more</w:t>
+      </w:r>
+    </w:p>
+    <w:p>
+      <w:r>
+        <w:t>To learn more about the guardianship process, visit (MASS LEGAL HELP) or follow the QR code below:</w:t>
       </w:r>
     </w:p>
     <w:p/>
@@ -486,7 +431,7 @@
       <w:type w:val="continuous"/>
       <w:pgSz w:w="12240" w:h="15840"/>
       <w:pgMar w:top="720" w:right="720" w:bottom="720" w:left="720" w:header="0" w:footer="0" w:gutter="0"/>
-      <w:cols w:num="2" w:space="720"/>
+      <w:cols w:space="720"/>
       <w:formProt w:val="0"/>
       <w:docGrid w:linePitch="326"/>
     </w:sectPr>
@@ -495,7 +440,7 @@
 </file>
 
 <file path=word/endnotes.xml><?xml version="1.0" encoding="utf-8"?>
-<w:endnotes xmlns:wpc="http://schemas.microsoft.com/office/word/2010/wordprocessingCanvas" xmlns:cx="http://schemas.microsoft.com/office/drawing/2014/chartex" xmlns:cx1="http://schemas.microsoft.com/office/drawing/2015/9/8/chartex" xmlns:cx2="http://schemas.microsoft.com/office/drawing/2015/10/21/chartex" xmlns:cx3="http://schemas.microsoft.com/office/drawing/2016/5/9/chartex" xmlns:cx4="http://schemas.microsoft.com/office/drawing/2016/5/10/chartex" xmlns:cx5="http://schemas.microsoft.com/office/drawing/2016/5/11/chartex" xmlns:cx6="http://schemas.microsoft.com/office/drawing/2016/5/12/chartex" xmlns:cx7="http://schemas.microsoft.com/office/drawing/2016/5/13/chartex" xmlns:cx8="http://schemas.microsoft.com/office/drawing/2016/5/14/chartex" xmlns:mc="http://schemas.openxmlformats.org/markup-compatibility/2006" xmlns:aink="http://schemas.microsoft.com/office/drawing/2016/ink" xmlns:am3d="http://schemas.microsoft.com/office/drawing/2017/model3d" xmlns:o="urn:schemas-microsoft-com:office:office" xmlns:r="http://schemas.openxmlformats.org/officeDocument/2006/relationships" xmlns:m="http://schemas.openxmlformats.org/officeDocument/2006/math" xmlns:v="urn:schemas-microsoft-com:vml" xmlns:wp14="http://schemas.microsoft.com/office/word/2010/wordprocessingDrawing" xmlns:wp="http://schemas.openxmlformats.org/drawingml/2006/wordprocessingDrawing" xmlns:w10="urn:schemas-microsoft-com:office:word" xmlns:w="http://schemas.openxmlformats.org/wordprocessingml/2006/main" xmlns:w14="http://schemas.microsoft.com/office/word/2010/wordml" xmlns:w15="http://schemas.microsoft.com/office/word/2012/wordml" xmlns:w16cid="http://schemas.microsoft.com/office/word/2016/wordml/cid" xmlns:w16se="http://schemas.microsoft.com/office/word/2015/wordml/symex" xmlns:wpg="http://schemas.microsoft.com/office/word/2010/wordprocessingGroup" xmlns:wpi="http://schemas.microsoft.com/office/word/2010/wordprocessingInk" xmlns:wne="http://schemas.microsoft.com/office/word/2006/wordml" xmlns:wps="http://schemas.microsoft.com/office/word/2010/wordprocessingShape" mc:Ignorable="w14 w15 w16se w16cid wp14">
+<w:endnotes xmlns:wpc="http://schemas.microsoft.com/office/word/2010/wordprocessingCanvas" xmlns:cx="http://schemas.microsoft.com/office/drawing/2014/chartex" xmlns:cx1="http://schemas.microsoft.com/office/drawing/2015/9/8/chartex" xmlns:cx2="http://schemas.microsoft.com/office/drawing/2015/10/21/chartex" xmlns:cx3="http://schemas.microsoft.com/office/drawing/2016/5/9/chartex" xmlns:cx4="http://schemas.microsoft.com/office/drawing/2016/5/10/chartex" xmlns:cx5="http://schemas.microsoft.com/office/drawing/2016/5/11/chartex" xmlns:cx6="http://schemas.microsoft.com/office/drawing/2016/5/12/chartex" xmlns:cx7="http://schemas.microsoft.com/office/drawing/2016/5/13/chartex" xmlns:cx8="http://schemas.microsoft.com/office/drawing/2016/5/14/chartex" xmlns:mc="http://schemas.openxmlformats.org/markup-compatibility/2006" xmlns:aink="http://schemas.microsoft.com/office/drawing/2016/ink" xmlns:am3d="http://schemas.microsoft.com/office/drawing/2017/model3d" xmlns:o="urn:schemas-microsoft-com:office:office" xmlns:oel="http://schemas.microsoft.com/office/2019/extlst" xmlns:r="http://schemas.openxmlformats.org/officeDocument/2006/relationships" xmlns:m="http://schemas.openxmlformats.org/officeDocument/2006/math" xmlns:v="urn:schemas-microsoft-com:vml" xmlns:wp14="http://schemas.microsoft.com/office/word/2010/wordprocessingDrawing" xmlns:wp="http://schemas.openxmlformats.org/drawingml/2006/wordprocessingDrawing" xmlns:w10="urn:schemas-microsoft-com:office:word" xmlns:w="http://schemas.openxmlformats.org/wordprocessingml/2006/main" xmlns:w14="http://schemas.microsoft.com/office/word/2010/wordml" xmlns:w15="http://schemas.microsoft.com/office/word/2012/wordml" xmlns:w16cex="http://schemas.microsoft.com/office/word/2018/wordml/cex" xmlns:w16cid="http://schemas.microsoft.com/office/word/2016/wordml/cid" xmlns:w16="http://schemas.microsoft.com/office/word/2018/wordml" xmlns:w16du="http://schemas.microsoft.com/office/word/2023/wordml/word16du" xmlns:w16sdtdh="http://schemas.microsoft.com/office/word/2020/wordml/sdtdatahash" xmlns:w16se="http://schemas.microsoft.com/office/word/2015/wordml/symex" xmlns:wpg="http://schemas.microsoft.com/office/word/2010/wordprocessingGroup" xmlns:wpi="http://schemas.microsoft.com/office/word/2010/wordprocessingInk" xmlns:wne="http://schemas.microsoft.com/office/word/2006/wordml" xmlns:wps="http://schemas.microsoft.com/office/word/2010/wordprocessingShape" mc:Ignorable="w14 w15 w16se w16cid w16 w16cex w16sdtdh w16du wp14">
   <w:endnote w:type="separator" w:id="-1">
     <w:p>
       <w:pPr>
@@ -519,8 +464,38 @@
 </w:endnotes>
 </file>
 
+<file path=word/footer1.xml><?xml version="1.0" encoding="utf-8"?>
+<w:ftr xmlns:wpc="http://schemas.microsoft.com/office/word/2010/wordprocessingCanvas" xmlns:cx="http://schemas.microsoft.com/office/drawing/2014/chartex" xmlns:cx1="http://schemas.microsoft.com/office/drawing/2015/9/8/chartex" xmlns:cx2="http://schemas.microsoft.com/office/drawing/2015/10/21/chartex" xmlns:cx3="http://schemas.microsoft.com/office/drawing/2016/5/9/chartex" xmlns:cx4="http://schemas.microsoft.com/office/drawing/2016/5/10/chartex" xmlns:cx5="http://schemas.microsoft.com/office/drawing/2016/5/11/chartex" xmlns:cx6="http://schemas.microsoft.com/office/drawing/2016/5/12/chartex" xmlns:cx7="http://schemas.microsoft.com/office/drawing/2016/5/13/chartex" xmlns:cx8="http://schemas.microsoft.com/office/drawing/2016/5/14/chartex" xmlns:mc="http://schemas.openxmlformats.org/markup-compatibility/2006" xmlns:aink="http://schemas.microsoft.com/office/drawing/2016/ink" xmlns:am3d="http://schemas.microsoft.com/office/drawing/2017/model3d" xmlns:o="urn:schemas-microsoft-com:office:office" xmlns:oel="http://schemas.microsoft.com/office/2019/extlst" xmlns:r="http://schemas.openxmlformats.org/officeDocument/2006/relationships" xmlns:m="http://schemas.openxmlformats.org/officeDocument/2006/math" xmlns:v="urn:schemas-microsoft-com:vml" xmlns:wp14="http://schemas.microsoft.com/office/word/2010/wordprocessingDrawing" xmlns:wp="http://schemas.openxmlformats.org/drawingml/2006/wordprocessingDrawing" xmlns:w10="urn:schemas-microsoft-com:office:word" xmlns:w="http://schemas.openxmlformats.org/wordprocessingml/2006/main" xmlns:w14="http://schemas.microsoft.com/office/word/2010/wordml" xmlns:w15="http://schemas.microsoft.com/office/word/2012/wordml" xmlns:w16cex="http://schemas.microsoft.com/office/word/2018/wordml/cex" xmlns:w16cid="http://schemas.microsoft.com/office/word/2016/wordml/cid" xmlns:w16="http://schemas.microsoft.com/office/word/2018/wordml" xmlns:w16du="http://schemas.microsoft.com/office/word/2023/wordml/word16du" xmlns:w16sdtdh="http://schemas.microsoft.com/office/word/2020/wordml/sdtdatahash" xmlns:w16se="http://schemas.microsoft.com/office/word/2015/wordml/symex" xmlns:wpg="http://schemas.microsoft.com/office/word/2010/wordprocessingGroup" xmlns:wpi="http://schemas.microsoft.com/office/word/2010/wordprocessingInk" xmlns:wne="http://schemas.microsoft.com/office/word/2006/wordml" xmlns:wps="http://schemas.microsoft.com/office/word/2010/wordprocessingShape" mc:Ignorable="w14 w15 w16se w16cid w16 w16cex w16sdtdh w16du wp14">
+  <w:p>
+    <w:pPr>
+      <w:pStyle w:val="Footer"/>
+    </w:pPr>
+  </w:p>
+</w:ftr>
+</file>
+
+<file path=word/footer2.xml><?xml version="1.0" encoding="utf-8"?>
+<w:ftr xmlns:wpc="http://schemas.microsoft.com/office/word/2010/wordprocessingCanvas" xmlns:cx="http://schemas.microsoft.com/office/drawing/2014/chartex" xmlns:cx1="http://schemas.microsoft.com/office/drawing/2015/9/8/chartex" xmlns:cx2="http://schemas.microsoft.com/office/drawing/2015/10/21/chartex" xmlns:cx3="http://schemas.microsoft.com/office/drawing/2016/5/9/chartex" xmlns:cx4="http://schemas.microsoft.com/office/drawing/2016/5/10/chartex" xmlns:cx5="http://schemas.microsoft.com/office/drawing/2016/5/11/chartex" xmlns:cx6="http://schemas.microsoft.com/office/drawing/2016/5/12/chartex" xmlns:cx7="http://schemas.microsoft.com/office/drawing/2016/5/13/chartex" xmlns:cx8="http://schemas.microsoft.com/office/drawing/2016/5/14/chartex" xmlns:mc="http://schemas.openxmlformats.org/markup-compatibility/2006" xmlns:aink="http://schemas.microsoft.com/office/drawing/2016/ink" xmlns:am3d="http://schemas.microsoft.com/office/drawing/2017/model3d" xmlns:o="urn:schemas-microsoft-com:office:office" xmlns:oel="http://schemas.microsoft.com/office/2019/extlst" xmlns:r="http://schemas.openxmlformats.org/officeDocument/2006/relationships" xmlns:m="http://schemas.openxmlformats.org/officeDocument/2006/math" xmlns:v="urn:schemas-microsoft-com:vml" xmlns:wp14="http://schemas.microsoft.com/office/word/2010/wordprocessingDrawing" xmlns:wp="http://schemas.openxmlformats.org/drawingml/2006/wordprocessingDrawing" xmlns:w10="urn:schemas-microsoft-com:office:word" xmlns:w="http://schemas.openxmlformats.org/wordprocessingml/2006/main" xmlns:w14="http://schemas.microsoft.com/office/word/2010/wordml" xmlns:w15="http://schemas.microsoft.com/office/word/2012/wordml" xmlns:w16cex="http://schemas.microsoft.com/office/word/2018/wordml/cex" xmlns:w16cid="http://schemas.microsoft.com/office/word/2016/wordml/cid" xmlns:w16="http://schemas.microsoft.com/office/word/2018/wordml" xmlns:w16du="http://schemas.microsoft.com/office/word/2023/wordml/word16du" xmlns:w16sdtdh="http://schemas.microsoft.com/office/word/2020/wordml/sdtdatahash" xmlns:w16se="http://schemas.microsoft.com/office/word/2015/wordml/symex" xmlns:wpg="http://schemas.microsoft.com/office/word/2010/wordprocessingGroup" xmlns:wpi="http://schemas.microsoft.com/office/word/2010/wordprocessingInk" xmlns:wne="http://schemas.microsoft.com/office/word/2006/wordml" xmlns:wps="http://schemas.microsoft.com/office/word/2010/wordprocessingShape" mc:Ignorable="w14 w15 w16se w16cid w16 w16cex w16sdtdh w16du wp14">
+  <w:p>
+    <w:pPr>
+      <w:pStyle w:val="Footer"/>
+    </w:pPr>
+  </w:p>
+</w:ftr>
+</file>
+
+<file path=word/footer3.xml><?xml version="1.0" encoding="utf-8"?>
+<w:ftr xmlns:wpc="http://schemas.microsoft.com/office/word/2010/wordprocessingCanvas" xmlns:cx="http://schemas.microsoft.com/office/drawing/2014/chartex" xmlns:cx1="http://schemas.microsoft.com/office/drawing/2015/9/8/chartex" xmlns:cx2="http://schemas.microsoft.com/office/drawing/2015/10/21/chartex" xmlns:cx3="http://schemas.microsoft.com/office/drawing/2016/5/9/chartex" xmlns:cx4="http://schemas.microsoft.com/office/drawing/2016/5/10/chartex" xmlns:cx5="http://schemas.microsoft.com/office/drawing/2016/5/11/chartex" xmlns:cx6="http://schemas.microsoft.com/office/drawing/2016/5/12/chartex" xmlns:cx7="http://schemas.microsoft.com/office/drawing/2016/5/13/chartex" xmlns:cx8="http://schemas.microsoft.com/office/drawing/2016/5/14/chartex" xmlns:mc="http://schemas.openxmlformats.org/markup-compatibility/2006" xmlns:aink="http://schemas.microsoft.com/office/drawing/2016/ink" xmlns:am3d="http://schemas.microsoft.com/office/drawing/2017/model3d" xmlns:o="urn:schemas-microsoft-com:office:office" xmlns:oel="http://schemas.microsoft.com/office/2019/extlst" xmlns:r="http://schemas.openxmlformats.org/officeDocument/2006/relationships" xmlns:m="http://schemas.openxmlformats.org/officeDocument/2006/math" xmlns:v="urn:schemas-microsoft-com:vml" xmlns:wp14="http://schemas.microsoft.com/office/word/2010/wordprocessingDrawing" xmlns:wp="http://schemas.openxmlformats.org/drawingml/2006/wordprocessingDrawing" xmlns:w10="urn:schemas-microsoft-com:office:word" xmlns:w="http://schemas.openxmlformats.org/wordprocessingml/2006/main" xmlns:w14="http://schemas.microsoft.com/office/word/2010/wordml" xmlns:w15="http://schemas.microsoft.com/office/word/2012/wordml" xmlns:w16cex="http://schemas.microsoft.com/office/word/2018/wordml/cex" xmlns:w16cid="http://schemas.microsoft.com/office/word/2016/wordml/cid" xmlns:w16="http://schemas.microsoft.com/office/word/2018/wordml" xmlns:w16du="http://schemas.microsoft.com/office/word/2023/wordml/word16du" xmlns:w16sdtdh="http://schemas.microsoft.com/office/word/2020/wordml/sdtdatahash" xmlns:w16se="http://schemas.microsoft.com/office/word/2015/wordml/symex" xmlns:wpg="http://schemas.microsoft.com/office/word/2010/wordprocessingGroup" xmlns:wpi="http://schemas.microsoft.com/office/word/2010/wordprocessingInk" xmlns:wne="http://schemas.microsoft.com/office/word/2006/wordml" xmlns:wps="http://schemas.microsoft.com/office/word/2010/wordprocessingShape" mc:Ignorable="w14 w15 w16se w16cid w16 w16cex w16sdtdh w16du wp14">
+  <w:p>
+    <w:pPr>
+      <w:pStyle w:val="Footer"/>
+    </w:pPr>
+  </w:p>
+</w:ftr>
+</file>
+
 <file path=word/footnotes.xml><?xml version="1.0" encoding="utf-8"?>
-<w:footnotes xmlns:wpc="http://schemas.microsoft.com/office/word/2010/wordprocessingCanvas" xmlns:cx="http://schemas.microsoft.com/office/drawing/2014/chartex" xmlns:cx1="http://schemas.microsoft.com/office/drawing/2015/9/8/chartex" xmlns:cx2="http://schemas.microsoft.com/office/drawing/2015/10/21/chartex" xmlns:cx3="http://schemas.microsoft.com/office/drawing/2016/5/9/chartex" xmlns:cx4="http://schemas.microsoft.com/office/drawing/2016/5/10/chartex" xmlns:cx5="http://schemas.microsoft.com/office/drawing/2016/5/11/chartex" xmlns:cx6="http://schemas.microsoft.com/office/drawing/2016/5/12/chartex" xmlns:cx7="http://schemas.microsoft.com/office/drawing/2016/5/13/chartex" xmlns:cx8="http://schemas.microsoft.com/office/drawing/2016/5/14/chartex" xmlns:mc="http://schemas.openxmlformats.org/markup-compatibility/2006" xmlns:aink="http://schemas.microsoft.com/office/drawing/2016/ink" xmlns:am3d="http://schemas.microsoft.com/office/drawing/2017/model3d" xmlns:o="urn:schemas-microsoft-com:office:office" xmlns:r="http://schemas.openxmlformats.org/officeDocument/2006/relationships" xmlns:m="http://schemas.openxmlformats.org/officeDocument/2006/math" xmlns:v="urn:schemas-microsoft-com:vml" xmlns:wp14="http://schemas.microsoft.com/office/word/2010/wordprocessingDrawing" xmlns:wp="http://schemas.openxmlformats.org/drawingml/2006/wordprocessingDrawing" xmlns:w10="urn:schemas-microsoft-com:office:word" xmlns:w="http://schemas.openxmlformats.org/wordprocessingml/2006/main" xmlns:w14="http://schemas.microsoft.com/office/word/2010/wordml" xmlns:w15="http://schemas.microsoft.com/office/word/2012/wordml" xmlns:w16cid="http://schemas.microsoft.com/office/word/2016/wordml/cid" xmlns:w16se="http://schemas.microsoft.com/office/word/2015/wordml/symex" xmlns:wpg="http://schemas.microsoft.com/office/word/2010/wordprocessingGroup" xmlns:wpi="http://schemas.microsoft.com/office/word/2010/wordprocessingInk" xmlns:wne="http://schemas.microsoft.com/office/word/2006/wordml" xmlns:wps="http://schemas.microsoft.com/office/word/2010/wordprocessingShape" mc:Ignorable="w14 w15 w16se w16cid wp14">
+<w:footnotes xmlns:wpc="http://schemas.microsoft.com/office/word/2010/wordprocessingCanvas" xmlns:cx="http://schemas.microsoft.com/office/drawing/2014/chartex" xmlns:cx1="http://schemas.microsoft.com/office/drawing/2015/9/8/chartex" xmlns:cx2="http://schemas.microsoft.com/office/drawing/2015/10/21/chartex" xmlns:cx3="http://schemas.microsoft.com/office/drawing/2016/5/9/chartex" xmlns:cx4="http://schemas.microsoft.com/office/drawing/2016/5/10/chartex" xmlns:cx5="http://schemas.microsoft.com/office/drawing/2016/5/11/chartex" xmlns:cx6="http://schemas.microsoft.com/office/drawing/2016/5/12/chartex" xmlns:cx7="http://schemas.microsoft.com/office/drawing/2016/5/13/chartex" xmlns:cx8="http://schemas.microsoft.com/office/drawing/2016/5/14/chartex" xmlns:mc="http://schemas.openxmlformats.org/markup-compatibility/2006" xmlns:aink="http://schemas.microsoft.com/office/drawing/2016/ink" xmlns:am3d="http://schemas.microsoft.com/office/drawing/2017/model3d" xmlns:o="urn:schemas-microsoft-com:office:office" xmlns:oel="http://schemas.microsoft.com/office/2019/extlst" xmlns:r="http://schemas.openxmlformats.org/officeDocument/2006/relationships" xmlns:m="http://schemas.openxmlformats.org/officeDocument/2006/math" xmlns:v="urn:schemas-microsoft-com:vml" xmlns:wp14="http://schemas.microsoft.com/office/word/2010/wordprocessingDrawing" xmlns:wp="http://schemas.openxmlformats.org/drawingml/2006/wordprocessingDrawing" xmlns:w10="urn:schemas-microsoft-com:office:word" xmlns:w="http://schemas.openxmlformats.org/wordprocessingml/2006/main" xmlns:w14="http://schemas.microsoft.com/office/word/2010/wordml" xmlns:w15="http://schemas.microsoft.com/office/word/2012/wordml" xmlns:w16cex="http://schemas.microsoft.com/office/word/2018/wordml/cex" xmlns:w16cid="http://schemas.microsoft.com/office/word/2016/wordml/cid" xmlns:w16="http://schemas.microsoft.com/office/word/2018/wordml" xmlns:w16du="http://schemas.microsoft.com/office/word/2023/wordml/word16du" xmlns:w16sdtdh="http://schemas.microsoft.com/office/word/2020/wordml/sdtdatahash" xmlns:w16se="http://schemas.microsoft.com/office/word/2015/wordml/symex" xmlns:wpg="http://schemas.microsoft.com/office/word/2010/wordprocessingGroup" xmlns:wpi="http://schemas.microsoft.com/office/word/2010/wordprocessingInk" xmlns:wne="http://schemas.microsoft.com/office/word/2006/wordml" xmlns:wps="http://schemas.microsoft.com/office/word/2010/wordprocessingShape" mc:Ignorable="w14 w15 w16se w16cid w16 w16cex w16sdtdh w16du wp14">
   <w:footnote w:type="separator" w:id="-1">
     <w:p>
       <w:pPr>
@@ -544,18 +519,51 @@
 </w:footnotes>
 </file>
 
+<file path=word/header1.xml><?xml version="1.0" encoding="utf-8"?>
+<w:hdr xmlns:wpc="http://schemas.microsoft.com/office/word/2010/wordprocessingCanvas" xmlns:cx="http://schemas.microsoft.com/office/drawing/2014/chartex" xmlns:cx1="http://schemas.microsoft.com/office/drawing/2015/9/8/chartex" xmlns:cx2="http://schemas.microsoft.com/office/drawing/2015/10/21/chartex" xmlns:cx3="http://schemas.microsoft.com/office/drawing/2016/5/9/chartex" xmlns:cx4="http://schemas.microsoft.com/office/drawing/2016/5/10/chartex" xmlns:cx5="http://schemas.microsoft.com/office/drawing/2016/5/11/chartex" xmlns:cx6="http://schemas.microsoft.com/office/drawing/2016/5/12/chartex" xmlns:cx7="http://schemas.microsoft.com/office/drawing/2016/5/13/chartex" xmlns:cx8="http://schemas.microsoft.com/office/drawing/2016/5/14/chartex" xmlns:mc="http://schemas.openxmlformats.org/markup-compatibility/2006" xmlns:aink="http://schemas.microsoft.com/office/drawing/2016/ink" xmlns:am3d="http://schemas.microsoft.com/office/drawing/2017/model3d" xmlns:o="urn:schemas-microsoft-com:office:office" xmlns:oel="http://schemas.microsoft.com/office/2019/extlst" xmlns:r="http://schemas.openxmlformats.org/officeDocument/2006/relationships" xmlns:m="http://schemas.openxmlformats.org/officeDocument/2006/math" xmlns:v="urn:schemas-microsoft-com:vml" xmlns:wp14="http://schemas.microsoft.com/office/word/2010/wordprocessingDrawing" xmlns:wp="http://schemas.openxmlformats.org/drawingml/2006/wordprocessingDrawing" xmlns:w10="urn:schemas-microsoft-com:office:word" xmlns:w="http://schemas.openxmlformats.org/wordprocessingml/2006/main" xmlns:w14="http://schemas.microsoft.com/office/word/2010/wordml" xmlns:w15="http://schemas.microsoft.com/office/word/2012/wordml" xmlns:w16cex="http://schemas.microsoft.com/office/word/2018/wordml/cex" xmlns:w16cid="http://schemas.microsoft.com/office/word/2016/wordml/cid" xmlns:w16="http://schemas.microsoft.com/office/word/2018/wordml" xmlns:w16du="http://schemas.microsoft.com/office/word/2023/wordml/word16du" xmlns:w16sdtdh="http://schemas.microsoft.com/office/word/2020/wordml/sdtdatahash" xmlns:w16se="http://schemas.microsoft.com/office/word/2015/wordml/symex" xmlns:wpg="http://schemas.microsoft.com/office/word/2010/wordprocessingGroup" xmlns:wpi="http://schemas.microsoft.com/office/word/2010/wordprocessingInk" xmlns:wne="http://schemas.microsoft.com/office/word/2006/wordml" xmlns:wps="http://schemas.microsoft.com/office/word/2010/wordprocessingShape" mc:Ignorable="w14 w15 w16se w16cid w16 w16cex w16sdtdh w16du wp14">
+  <w:p>
+    <w:pPr>
+      <w:pStyle w:val="Header"/>
+    </w:pPr>
+  </w:p>
+</w:hdr>
+</file>
+
+<file path=word/header2.xml><?xml version="1.0" encoding="utf-8"?>
+<w:hdr xmlns:wpc="http://schemas.microsoft.com/office/word/2010/wordprocessingCanvas" xmlns:cx="http://schemas.microsoft.com/office/drawing/2014/chartex" xmlns:cx1="http://schemas.microsoft.com/office/drawing/2015/9/8/chartex" xmlns:cx2="http://schemas.microsoft.com/office/drawing/2015/10/21/chartex" xmlns:cx3="http://schemas.microsoft.com/office/drawing/2016/5/9/chartex" xmlns:cx4="http://schemas.microsoft.com/office/drawing/2016/5/10/chartex" xmlns:cx5="http://schemas.microsoft.com/office/drawing/2016/5/11/chartex" xmlns:cx6="http://schemas.microsoft.com/office/drawing/2016/5/12/chartex" xmlns:cx7="http://schemas.microsoft.com/office/drawing/2016/5/13/chartex" xmlns:cx8="http://schemas.microsoft.com/office/drawing/2016/5/14/chartex" xmlns:mc="http://schemas.openxmlformats.org/markup-compatibility/2006" xmlns:aink="http://schemas.microsoft.com/office/drawing/2016/ink" xmlns:am3d="http://schemas.microsoft.com/office/drawing/2017/model3d" xmlns:o="urn:schemas-microsoft-com:office:office" xmlns:oel="http://schemas.microsoft.com/office/2019/extlst" xmlns:r="http://schemas.openxmlformats.org/officeDocument/2006/relationships" xmlns:m="http://schemas.openxmlformats.org/officeDocument/2006/math" xmlns:v="urn:schemas-microsoft-com:vml" xmlns:wp14="http://schemas.microsoft.com/office/word/2010/wordprocessingDrawing" xmlns:wp="http://schemas.openxmlformats.org/drawingml/2006/wordprocessingDrawing" xmlns:w10="urn:schemas-microsoft-com:office:word" xmlns:w="http://schemas.openxmlformats.org/wordprocessingml/2006/main" xmlns:w14="http://schemas.microsoft.com/office/word/2010/wordml" xmlns:w15="http://schemas.microsoft.com/office/word/2012/wordml" xmlns:w16cex="http://schemas.microsoft.com/office/word/2018/wordml/cex" xmlns:w16cid="http://schemas.microsoft.com/office/word/2016/wordml/cid" xmlns:w16="http://schemas.microsoft.com/office/word/2018/wordml" xmlns:w16du="http://schemas.microsoft.com/office/word/2023/wordml/word16du" xmlns:w16sdtdh="http://schemas.microsoft.com/office/word/2020/wordml/sdtdatahash" xmlns:w16se="http://schemas.microsoft.com/office/word/2015/wordml/symex" xmlns:wpg="http://schemas.microsoft.com/office/word/2010/wordprocessingGroup" xmlns:wpi="http://schemas.microsoft.com/office/word/2010/wordprocessingInk" xmlns:wne="http://schemas.microsoft.com/office/word/2006/wordml" xmlns:wps="http://schemas.microsoft.com/office/word/2010/wordprocessingShape" mc:Ignorable="w14 w15 w16se w16cid w16 w16cex w16sdtdh w16du wp14">
+  <w:p>
+    <w:pPr>
+      <w:pStyle w:val="Header"/>
+    </w:pPr>
+  </w:p>
+</w:hdr>
+</file>
+
+<file path=word/header3.xml><?xml version="1.0" encoding="utf-8"?>
+<w:hdr xmlns:wpc="http://schemas.microsoft.com/office/word/2010/wordprocessingCanvas" xmlns:cx="http://schemas.microsoft.com/office/drawing/2014/chartex" xmlns:cx1="http://schemas.microsoft.com/office/drawing/2015/9/8/chartex" xmlns:cx2="http://schemas.microsoft.com/office/drawing/2015/10/21/chartex" xmlns:cx3="http://schemas.microsoft.com/office/drawing/2016/5/9/chartex" xmlns:cx4="http://schemas.microsoft.com/office/drawing/2016/5/10/chartex" xmlns:cx5="http://schemas.microsoft.com/office/drawing/2016/5/11/chartex" xmlns:cx6="http://schemas.microsoft.com/office/drawing/2016/5/12/chartex" xmlns:cx7="http://schemas.microsoft.com/office/drawing/2016/5/13/chartex" xmlns:cx8="http://schemas.microsoft.com/office/drawing/2016/5/14/chartex" xmlns:mc="http://schemas.openxmlformats.org/markup-compatibility/2006" xmlns:aink="http://schemas.microsoft.com/office/drawing/2016/ink" xmlns:am3d="http://schemas.microsoft.com/office/drawing/2017/model3d" xmlns:o="urn:schemas-microsoft-com:office:office" xmlns:oel="http://schemas.microsoft.com/office/2019/extlst" xmlns:r="http://schemas.openxmlformats.org/officeDocument/2006/relationships" xmlns:m="http://schemas.openxmlformats.org/officeDocument/2006/math" xmlns:v="urn:schemas-microsoft-com:vml" xmlns:wp14="http://schemas.microsoft.com/office/word/2010/wordprocessingDrawing" xmlns:wp="http://schemas.openxmlformats.org/drawingml/2006/wordprocessingDrawing" xmlns:w10="urn:schemas-microsoft-com:office:word" xmlns:w="http://schemas.openxmlformats.org/wordprocessingml/2006/main" xmlns:w14="http://schemas.microsoft.com/office/word/2010/wordml" xmlns:w15="http://schemas.microsoft.com/office/word/2012/wordml" xmlns:w16cex="http://schemas.microsoft.com/office/word/2018/wordml/cex" xmlns:w16cid="http://schemas.microsoft.com/office/word/2016/wordml/cid" xmlns:w16="http://schemas.microsoft.com/office/word/2018/wordml" xmlns:w16du="http://schemas.microsoft.com/office/word/2023/wordml/word16du" xmlns:w16sdtdh="http://schemas.microsoft.com/office/word/2020/wordml/sdtdatahash" xmlns:w16se="http://schemas.microsoft.com/office/word/2015/wordml/symex" xmlns:wpg="http://schemas.microsoft.com/office/word/2010/wordprocessingGroup" xmlns:wpi="http://schemas.microsoft.com/office/word/2010/wordprocessingInk" xmlns:wne="http://schemas.microsoft.com/office/word/2006/wordml" xmlns:wps="http://schemas.microsoft.com/office/word/2010/wordprocessingShape" mc:Ignorable="w14 w15 w16se w16cid w16 w16cex w16sdtdh w16du wp14">
+  <w:p>
+    <w:pPr>
+      <w:pStyle w:val="Header"/>
+    </w:pPr>
+  </w:p>
+</w:hdr>
+</file>
+
 <file path=word/numbering.xml><?xml version="1.0" encoding="utf-8"?>
-<w:numbering xmlns:wpc="http://schemas.microsoft.com/office/word/2010/wordprocessingCanvas" xmlns:cx="http://schemas.microsoft.com/office/drawing/2014/chartex" xmlns:cx1="http://schemas.microsoft.com/office/drawing/2015/9/8/chartex" xmlns:cx2="http://schemas.microsoft.com/office/drawing/2015/10/21/chartex" xmlns:cx3="http://schemas.microsoft.com/office/drawing/2016/5/9/chartex" xmlns:cx4="http://schemas.microsoft.com/office/drawing/2016/5/10/chartex" xmlns:cx5="http://schemas.microsoft.com/office/drawing/2016/5/11/chartex" xmlns:cx6="http://schemas.microsoft.com/office/drawing/2016/5/12/chartex" xmlns:cx7="http://schemas.microsoft.com/office/drawing/2016/5/13/chartex" xmlns:cx8="http://schemas.microsoft.com/office/drawing/2016/5/14/chartex" xmlns:mc="http://schemas.openxmlformats.org/markup-compatibility/2006" xmlns:aink="http://schemas.microsoft.com/office/drawing/2016/ink" xmlns:am3d="http://schemas.microsoft.com/office/drawing/2017/model3d" xmlns:o="urn:schemas-microsoft-com:office:office" xmlns:r="http://schemas.openxmlformats.org/officeDocument/2006/relationships" xmlns:m="http://schemas.openxmlformats.org/officeDocument/2006/math" xmlns:v="urn:schemas-microsoft-com:vml" xmlns:wp14="http://schemas.microsoft.com/office/word/2010/wordprocessingDrawing" xmlns:wp="http://schemas.openxmlformats.org/drawingml/2006/wordprocessingDrawing" xmlns:w10="urn:schemas-microsoft-com:office:word" xmlns:w="http://schemas.openxmlformats.org/wordprocessingml/2006/main" xmlns:w14="http://schemas.microsoft.com/office/word/2010/wordml" xmlns:w15="http://schemas.microsoft.com/office/word/2012/wordml" xmlns:w16cid="http://schemas.microsoft.com/office/word/2016/wordml/cid" xmlns:w16se="http://schemas.microsoft.com/office/word/2015/wordml/symex" xmlns:wpg="http://schemas.microsoft.com/office/word/2010/wordprocessingGroup" xmlns:wpi="http://schemas.microsoft.com/office/word/2010/wordprocessingInk" xmlns:wne="http://schemas.microsoft.com/office/word/2006/wordml" xmlns:wps="http://schemas.microsoft.com/office/word/2010/wordprocessingShape" mc:Ignorable="w14 w15 w16se w16cid wp14">
+<w:numbering xmlns:wpc="http://schemas.microsoft.com/office/word/2010/wordprocessingCanvas" xmlns:cx="http://schemas.microsoft.com/office/drawing/2014/chartex" xmlns:cx1="http://schemas.microsoft.com/office/drawing/2015/9/8/chartex" xmlns:cx2="http://schemas.microsoft.com/office/drawing/2015/10/21/chartex" xmlns:cx3="http://schemas.microsoft.com/office/drawing/2016/5/9/chartex" xmlns:cx4="http://schemas.microsoft.com/office/drawing/2016/5/10/chartex" xmlns:cx5="http://schemas.microsoft.com/office/drawing/2016/5/11/chartex" xmlns:cx6="http://schemas.microsoft.com/office/drawing/2016/5/12/chartex" xmlns:cx7="http://schemas.microsoft.com/office/drawing/2016/5/13/chartex" xmlns:cx8="http://schemas.microsoft.com/office/drawing/2016/5/14/chartex" xmlns:mc="http://schemas.openxmlformats.org/markup-compatibility/2006" xmlns:aink="http://schemas.microsoft.com/office/drawing/2016/ink" xmlns:am3d="http://schemas.microsoft.com/office/drawing/2017/model3d" xmlns:o="urn:schemas-microsoft-com:office:office" xmlns:oel="http://schemas.microsoft.com/office/2019/extlst" xmlns:r="http://schemas.openxmlformats.org/officeDocument/2006/relationships" xmlns:m="http://schemas.openxmlformats.org/officeDocument/2006/math" xmlns:v="urn:schemas-microsoft-com:vml" xmlns:wp14="http://schemas.microsoft.com/office/word/2010/wordprocessingDrawing" xmlns:wp="http://schemas.openxmlformats.org/drawingml/2006/wordprocessingDrawing" xmlns:w10="urn:schemas-microsoft-com:office:word" xmlns:w="http://schemas.openxmlformats.org/wordprocessingml/2006/main" xmlns:w14="http://schemas.microsoft.com/office/word/2010/wordml" xmlns:w15="http://schemas.microsoft.com/office/word/2012/wordml" xmlns:w16cex="http://schemas.microsoft.com/office/word/2018/wordml/cex" xmlns:w16cid="http://schemas.microsoft.com/office/word/2016/wordml/cid" xmlns:w16="http://schemas.microsoft.com/office/word/2018/wordml" xmlns:w16du="http://schemas.microsoft.com/office/word/2023/wordml/word16du" xmlns:w16sdtdh="http://schemas.microsoft.com/office/word/2020/wordml/sdtdatahash" xmlns:w16se="http://schemas.microsoft.com/office/word/2015/wordml/symex" xmlns:wpg="http://schemas.microsoft.com/office/word/2010/wordprocessingGroup" xmlns:wpi="http://schemas.microsoft.com/office/word/2010/wordprocessingInk" xmlns:wne="http://schemas.microsoft.com/office/word/2006/wordml" xmlns:wps="http://schemas.microsoft.com/office/word/2010/wordprocessingShape" mc:Ignorable="w14 w15 w16se w16cid w16 w16cex w16sdtdh w16du wp14">
   <w:abstractNum w:abstractNumId="0" w15:restartNumberingAfterBreak="0">
-    <w:nsid w:val="2AE269F8"/>
+    <w:nsid w:val="09425DE4"/>
     <w:multiLevelType w:val="multilevel"/>
-    <w:tmpl w:val="360CF598"/>
+    <w:tmpl w:val="5F36F344"/>
     <w:lvl w:ilvl="0">
       <w:start w:val="1"/>
       <w:numFmt w:val="decimal"/>
       <w:lvlText w:val="%1."/>
       <w:lvlJc w:val="left"/>
       <w:pPr>
+        <w:tabs>
+          <w:tab w:val="num" w:pos="0"/>
+        </w:tabs>
         <w:ind w:left="360" w:hanging="360"/>
       </w:pPr>
       <w:rPr>
@@ -573,11 +581,13 @@
       <w:lvlText w:val=""/>
       <w:lvlJc w:val="left"/>
       <w:pPr>
+        <w:tabs>
+          <w:tab w:val="num" w:pos="0"/>
+        </w:tabs>
         <w:ind w:left="1440" w:hanging="360"/>
       </w:pPr>
       <w:rPr>
         <w:rFonts w:ascii="Wingdings 2" w:hAnsi="Wingdings 2" w:cs="Wingdings 2" w:hint="default"/>
-        <w:u w:val="none"/>
       </w:rPr>
     </w:lvl>
     <w:lvl w:ilvl="2">
@@ -586,6 +596,9 @@
       <w:lvlText w:val="%3."/>
       <w:lvlJc w:val="right"/>
       <w:pPr>
+        <w:tabs>
+          <w:tab w:val="num" w:pos="0"/>
+        </w:tabs>
         <w:ind w:left="2160" w:hanging="360"/>
       </w:pPr>
       <w:rPr>
@@ -598,6 +611,9 @@
       <w:lvlText w:val="%4."/>
       <w:lvlJc w:val="left"/>
       <w:pPr>
+        <w:tabs>
+          <w:tab w:val="num" w:pos="0"/>
+        </w:tabs>
         <w:ind w:left="2880" w:hanging="360"/>
       </w:pPr>
       <w:rPr>
@@ -610,6 +626,9 @@
       <w:lvlText w:val="%5."/>
       <w:lvlJc w:val="left"/>
       <w:pPr>
+        <w:tabs>
+          <w:tab w:val="num" w:pos="0"/>
+        </w:tabs>
         <w:ind w:left="3600" w:hanging="360"/>
       </w:pPr>
       <w:rPr>
@@ -622,6 +641,9 @@
       <w:lvlText w:val="%6."/>
       <w:lvlJc w:val="right"/>
       <w:pPr>
+        <w:tabs>
+          <w:tab w:val="num" w:pos="0"/>
+        </w:tabs>
         <w:ind w:left="4320" w:hanging="360"/>
       </w:pPr>
       <w:rPr>
@@ -634,6 +656,9 @@
       <w:lvlText w:val="%7."/>
       <w:lvlJc w:val="left"/>
       <w:pPr>
+        <w:tabs>
+          <w:tab w:val="num" w:pos="0"/>
+        </w:tabs>
         <w:ind w:left="5040" w:hanging="360"/>
       </w:pPr>
       <w:rPr>
@@ -646,6 +671,9 @@
       <w:lvlText w:val="%8."/>
       <w:lvlJc w:val="left"/>
       <w:pPr>
+        <w:tabs>
+          <w:tab w:val="num" w:pos="0"/>
+        </w:tabs>
         <w:ind w:left="5760" w:hanging="360"/>
       </w:pPr>
       <w:rPr>
@@ -658,6 +686,9 @@
       <w:lvlText w:val="%9."/>
       <w:lvlJc w:val="right"/>
       <w:pPr>
+        <w:tabs>
+          <w:tab w:val="num" w:pos="0"/>
+        </w:tabs>
         <w:ind w:left="6480" w:hanging="360"/>
       </w:pPr>
       <w:rPr>
@@ -666,98 +697,9 @@
     </w:lvl>
   </w:abstractNum>
   <w:abstractNum w:abstractNumId="1" w15:restartNumberingAfterBreak="0">
-    <w:nsid w:val="3FFE3326"/>
-    <w:multiLevelType w:val="hybridMultilevel"/>
-    <w:tmpl w:val="36AA75D2"/>
-    <w:lvl w:ilvl="0" w:tplc="5FF4A436">
-      <w:start w:val="1"/>
-      <w:numFmt w:val="decimal"/>
-      <w:lvlText w:val="%1."/>
-      <w:lvlJc w:val="left"/>
-      <w:pPr>
-        <w:ind w:left="720" w:hanging="360"/>
-      </w:pPr>
-      <w:rPr>
-        <w:b/>
-      </w:rPr>
-    </w:lvl>
-    <w:lvl w:ilvl="1" w:tplc="04090019" w:tentative="1">
-      <w:start w:val="1"/>
-      <w:numFmt w:val="lowerLetter"/>
-      <w:lvlText w:val="%2."/>
-      <w:lvlJc w:val="left"/>
-      <w:pPr>
-        <w:ind w:left="1440" w:hanging="360"/>
-      </w:pPr>
-    </w:lvl>
-    <w:lvl w:ilvl="2" w:tplc="0409001B" w:tentative="1">
-      <w:start w:val="1"/>
-      <w:numFmt w:val="lowerRoman"/>
-      <w:lvlText w:val="%3."/>
-      <w:lvlJc w:val="right"/>
-      <w:pPr>
-        <w:ind w:left="2160" w:hanging="180"/>
-      </w:pPr>
-    </w:lvl>
-    <w:lvl w:ilvl="3" w:tplc="0409000F" w:tentative="1">
-      <w:start w:val="1"/>
-      <w:numFmt w:val="decimal"/>
-      <w:lvlText w:val="%4."/>
-      <w:lvlJc w:val="left"/>
-      <w:pPr>
-        <w:ind w:left="2880" w:hanging="360"/>
-      </w:pPr>
-    </w:lvl>
-    <w:lvl w:ilvl="4" w:tplc="04090019" w:tentative="1">
-      <w:start w:val="1"/>
-      <w:numFmt w:val="lowerLetter"/>
-      <w:lvlText w:val="%5."/>
-      <w:lvlJc w:val="left"/>
-      <w:pPr>
-        <w:ind w:left="3600" w:hanging="360"/>
-      </w:pPr>
-    </w:lvl>
-    <w:lvl w:ilvl="5" w:tplc="0409001B" w:tentative="1">
-      <w:start w:val="1"/>
-      <w:numFmt w:val="lowerRoman"/>
-      <w:lvlText w:val="%6."/>
-      <w:lvlJc w:val="right"/>
-      <w:pPr>
-        <w:ind w:left="4320" w:hanging="180"/>
-      </w:pPr>
-    </w:lvl>
-    <w:lvl w:ilvl="6" w:tplc="0409000F" w:tentative="1">
-      <w:start w:val="1"/>
-      <w:numFmt w:val="decimal"/>
-      <w:lvlText w:val="%7."/>
-      <w:lvlJc w:val="left"/>
-      <w:pPr>
-        <w:ind w:left="5040" w:hanging="360"/>
-      </w:pPr>
-    </w:lvl>
-    <w:lvl w:ilvl="7" w:tplc="04090019" w:tentative="1">
-      <w:start w:val="1"/>
-      <w:numFmt w:val="lowerLetter"/>
-      <w:lvlText w:val="%8."/>
-      <w:lvlJc w:val="left"/>
-      <w:pPr>
-        <w:ind w:left="5760" w:hanging="360"/>
-      </w:pPr>
-    </w:lvl>
-    <w:lvl w:ilvl="8" w:tplc="0409001B" w:tentative="1">
-      <w:start w:val="1"/>
-      <w:numFmt w:val="lowerRoman"/>
-      <w:lvlText w:val="%9."/>
-      <w:lvlJc w:val="right"/>
-      <w:pPr>
-        <w:ind w:left="6480" w:hanging="180"/>
-      </w:pPr>
-    </w:lvl>
-  </w:abstractNum>
-  <w:abstractNum w:abstractNumId="2" w15:restartNumberingAfterBreak="0">
-    <w:nsid w:val="401C3456"/>
+    <w:nsid w:val="2AE269F8"/>
     <w:multiLevelType w:val="multilevel"/>
-    <w:tmpl w:val="0624027E"/>
+    <w:tmpl w:val="360CF598"/>
     <w:lvl w:ilvl="0">
       <w:start w:val="1"/>
       <w:numFmt w:val="decimal"/>
@@ -873,10 +815,99 @@
       </w:rPr>
     </w:lvl>
   </w:abstractNum>
+  <w:abstractNum w:abstractNumId="2" w15:restartNumberingAfterBreak="0">
+    <w:nsid w:val="3FFE3326"/>
+    <w:multiLevelType w:val="hybridMultilevel"/>
+    <w:tmpl w:val="36AA75D2"/>
+    <w:lvl w:ilvl="0" w:tplc="CE7AC4EA">
+      <w:start w:val="1"/>
+      <w:numFmt w:val="decimal"/>
+      <w:lvlText w:val="%1."/>
+      <w:lvlJc w:val="left"/>
+      <w:pPr>
+        <w:ind w:left="720" w:hanging="360"/>
+      </w:pPr>
+      <w:rPr>
+        <w:b/>
+      </w:rPr>
+    </w:lvl>
+    <w:lvl w:ilvl="1" w:tplc="D7F2DB6C" w:tentative="1">
+      <w:start w:val="1"/>
+      <w:numFmt w:val="lowerLetter"/>
+      <w:lvlText w:val="%2."/>
+      <w:lvlJc w:val="left"/>
+      <w:pPr>
+        <w:ind w:left="1440" w:hanging="360"/>
+      </w:pPr>
+    </w:lvl>
+    <w:lvl w:ilvl="2" w:tplc="730ABD68" w:tentative="1">
+      <w:start w:val="1"/>
+      <w:numFmt w:val="lowerRoman"/>
+      <w:lvlText w:val="%3."/>
+      <w:lvlJc w:val="right"/>
+      <w:pPr>
+        <w:ind w:left="2160" w:hanging="180"/>
+      </w:pPr>
+    </w:lvl>
+    <w:lvl w:ilvl="3" w:tplc="D22ED5F2" w:tentative="1">
+      <w:start w:val="1"/>
+      <w:numFmt w:val="decimal"/>
+      <w:lvlText w:val="%4."/>
+      <w:lvlJc w:val="left"/>
+      <w:pPr>
+        <w:ind w:left="2880" w:hanging="360"/>
+      </w:pPr>
+    </w:lvl>
+    <w:lvl w:ilvl="4" w:tplc="56464DBC" w:tentative="1">
+      <w:start w:val="1"/>
+      <w:numFmt w:val="lowerLetter"/>
+      <w:lvlText w:val="%5."/>
+      <w:lvlJc w:val="left"/>
+      <w:pPr>
+        <w:ind w:left="3600" w:hanging="360"/>
+      </w:pPr>
+    </w:lvl>
+    <w:lvl w:ilvl="5" w:tplc="8C283C4E" w:tentative="1">
+      <w:start w:val="1"/>
+      <w:numFmt w:val="lowerRoman"/>
+      <w:lvlText w:val="%6."/>
+      <w:lvlJc w:val="right"/>
+      <w:pPr>
+        <w:ind w:left="4320" w:hanging="180"/>
+      </w:pPr>
+    </w:lvl>
+    <w:lvl w:ilvl="6" w:tplc="DE0E5A48" w:tentative="1">
+      <w:start w:val="1"/>
+      <w:numFmt w:val="decimal"/>
+      <w:lvlText w:val="%7."/>
+      <w:lvlJc w:val="left"/>
+      <w:pPr>
+        <w:ind w:left="5040" w:hanging="360"/>
+      </w:pPr>
+    </w:lvl>
+    <w:lvl w:ilvl="7" w:tplc="EA64B872" w:tentative="1">
+      <w:start w:val="1"/>
+      <w:numFmt w:val="lowerLetter"/>
+      <w:lvlText w:val="%8."/>
+      <w:lvlJc w:val="left"/>
+      <w:pPr>
+        <w:ind w:left="5760" w:hanging="360"/>
+      </w:pPr>
+    </w:lvl>
+    <w:lvl w:ilvl="8" w:tplc="9F8AE6D4" w:tentative="1">
+      <w:start w:val="1"/>
+      <w:numFmt w:val="lowerRoman"/>
+      <w:lvlText w:val="%9."/>
+      <w:lvlJc w:val="right"/>
+      <w:pPr>
+        <w:ind w:left="6480" w:hanging="180"/>
+      </w:pPr>
+    </w:lvl>
+  </w:abstractNum>
   <w:abstractNum w:abstractNumId="3" w15:restartNumberingAfterBreak="0">
-    <w:nsid w:val="525C55F5"/>
+    <w:nsid w:val="401C3456"/>
     <w:multiLevelType w:val="multilevel"/>
-    <w:tmpl w:val="E0D6FD7A"/>
+    <w:tmpl w:val="0624027E"/>
     <w:lvl w:ilvl="0">
       <w:start w:val="1"/>
       <w:numFmt w:val="decimal"/>
@@ -993,98 +1024,9 @@
     </w:lvl>
   </w:abstractNum>
   <w:abstractNum w:abstractNumId="4" w15:restartNumberingAfterBreak="0">
-    <w:nsid w:val="59CF2E90"/>
-    <w:multiLevelType w:val="hybridMultilevel"/>
-    <w:tmpl w:val="36AA75D2"/>
-    <w:lvl w:ilvl="0" w:tplc="5FF4A436">
-      <w:start w:val="1"/>
-      <w:numFmt w:val="decimal"/>
-      <w:lvlText w:val="%1."/>
-      <w:lvlJc w:val="left"/>
-      <w:pPr>
-        <w:ind w:left="720" w:hanging="360"/>
-      </w:pPr>
-      <w:rPr>
-        <w:b/>
-      </w:rPr>
-    </w:lvl>
-    <w:lvl w:ilvl="1" w:tplc="04090019" w:tentative="1">
-      <w:start w:val="1"/>
-      <w:numFmt w:val="lowerLetter"/>
-      <w:lvlText w:val="%2."/>
-      <w:lvlJc w:val="left"/>
-      <w:pPr>
-        <w:ind w:left="1440" w:hanging="360"/>
-      </w:pPr>
-    </w:lvl>
-    <w:lvl w:ilvl="2" w:tplc="0409001B" w:tentative="1">
-      <w:start w:val="1"/>
-      <w:numFmt w:val="lowerRoman"/>
-      <w:lvlText w:val="%3."/>
-      <w:lvlJc w:val="right"/>
-      <w:pPr>
-        <w:ind w:left="2160" w:hanging="180"/>
-      </w:pPr>
-    </w:lvl>
-    <w:lvl w:ilvl="3" w:tplc="0409000F" w:tentative="1">
-      <w:start w:val="1"/>
-      <w:numFmt w:val="decimal"/>
-      <w:lvlText w:val="%4."/>
-      <w:lvlJc w:val="left"/>
-      <w:pPr>
-        <w:ind w:left="2880" w:hanging="360"/>
-      </w:pPr>
-    </w:lvl>
-    <w:lvl w:ilvl="4" w:tplc="04090019" w:tentative="1">
-      <w:start w:val="1"/>
-      <w:numFmt w:val="lowerLetter"/>
-      <w:lvlText w:val="%5."/>
-      <w:lvlJc w:val="left"/>
-      <w:pPr>
-        <w:ind w:left="3600" w:hanging="360"/>
-      </w:pPr>
-    </w:lvl>
-    <w:lvl w:ilvl="5" w:tplc="0409001B" w:tentative="1">
-      <w:start w:val="1"/>
-      <w:numFmt w:val="lowerRoman"/>
-      <w:lvlText w:val="%6."/>
-      <w:lvlJc w:val="right"/>
-      <w:pPr>
-        <w:ind w:left="4320" w:hanging="180"/>
-      </w:pPr>
-    </w:lvl>
-    <w:lvl w:ilvl="6" w:tplc="0409000F" w:tentative="1">
-      <w:start w:val="1"/>
-      <w:numFmt w:val="decimal"/>
-      <w:lvlText w:val="%7."/>
-      <w:lvlJc w:val="left"/>
-      <w:pPr>
-        <w:ind w:left="5040" w:hanging="360"/>
-      </w:pPr>
-    </w:lvl>
-    <w:lvl w:ilvl="7" w:tplc="04090019" w:tentative="1">
-      <w:start w:val="1"/>
-      <w:numFmt w:val="lowerLetter"/>
-      <w:lvlText w:val="%8."/>
-      <w:lvlJc w:val="left"/>
-      <w:pPr>
-        <w:ind w:left="5760" w:hanging="360"/>
-      </w:pPr>
-    </w:lvl>
-    <w:lvl w:ilvl="8" w:tplc="0409001B" w:tentative="1">
-      <w:start w:val="1"/>
-      <w:numFmt w:val="lowerRoman"/>
-      <w:lvlText w:val="%9."/>
-      <w:lvlJc w:val="right"/>
-      <w:pPr>
-        <w:ind w:left="6480" w:hanging="180"/>
-      </w:pPr>
-    </w:lvl>
-  </w:abstractNum>
-  <w:abstractNum w:abstractNumId="5" w15:restartNumberingAfterBreak="0">
-    <w:nsid w:val="6A83610E"/>
+    <w:nsid w:val="525C55F5"/>
     <w:multiLevelType w:val="multilevel"/>
-    <w:tmpl w:val="360CF598"/>
+    <w:tmpl w:val="E0D6FD7A"/>
     <w:lvl w:ilvl="0">
       <w:start w:val="1"/>
       <w:numFmt w:val="decimal"/>
@@ -1200,111 +1142,108 @@
       </w:rPr>
     </w:lvl>
   </w:abstractNum>
-  <w:abstractNum w:abstractNumId="6" w15:restartNumberingAfterBreak="0">
-    <w:nsid w:val="6D9C44B5"/>
-    <w:multiLevelType w:val="multilevel"/>
-    <w:tmpl w:val="0DD27E9A"/>
-    <w:lvl w:ilvl="0">
-      <w:start w:val="1"/>
-      <w:numFmt w:val="none"/>
-      <w:suff w:val="nothing"/>
-      <w:lvlText w:val=""/>
-      <w:lvlJc w:val="left"/>
-      <w:pPr>
-        <w:ind w:left="0" w:firstLine="0"/>
-      </w:pPr>
-    </w:lvl>
-    <w:lvl w:ilvl="1">
-      <w:start w:val="1"/>
-      <w:numFmt w:val="none"/>
-      <w:suff w:val="nothing"/>
-      <w:lvlText w:val=""/>
-      <w:lvlJc w:val="left"/>
-      <w:pPr>
-        <w:ind w:left="0" w:firstLine="0"/>
-      </w:pPr>
-    </w:lvl>
-    <w:lvl w:ilvl="2">
-      <w:start w:val="1"/>
-      <w:numFmt w:val="none"/>
-      <w:suff w:val="nothing"/>
-      <w:lvlText w:val=""/>
-      <w:lvlJc w:val="left"/>
-      <w:pPr>
-        <w:ind w:left="0" w:firstLine="0"/>
-      </w:pPr>
-    </w:lvl>
-    <w:lvl w:ilvl="3">
-      <w:start w:val="1"/>
-      <w:numFmt w:val="none"/>
-      <w:suff w:val="nothing"/>
-      <w:lvlText w:val=""/>
-      <w:lvlJc w:val="left"/>
-      <w:pPr>
-        <w:ind w:left="0" w:firstLine="0"/>
-      </w:pPr>
-    </w:lvl>
-    <w:lvl w:ilvl="4">
-      <w:start w:val="1"/>
-      <w:numFmt w:val="none"/>
-      <w:suff w:val="nothing"/>
-      <w:lvlText w:val=""/>
-      <w:lvlJc w:val="left"/>
-      <w:pPr>
-        <w:ind w:left="0" w:firstLine="0"/>
-      </w:pPr>
-    </w:lvl>
-    <w:lvl w:ilvl="5">
-      <w:start w:val="1"/>
-      <w:numFmt w:val="none"/>
-      <w:suff w:val="nothing"/>
-      <w:lvlText w:val=""/>
-      <w:lvlJc w:val="left"/>
-      <w:pPr>
-        <w:ind w:left="0" w:firstLine="0"/>
-      </w:pPr>
-    </w:lvl>
-    <w:lvl w:ilvl="6">
-      <w:start w:val="1"/>
-      <w:numFmt w:val="none"/>
-      <w:suff w:val="nothing"/>
-      <w:lvlText w:val=""/>
-      <w:lvlJc w:val="left"/>
-      <w:pPr>
-        <w:ind w:left="0" w:firstLine="0"/>
-      </w:pPr>
-    </w:lvl>
-    <w:lvl w:ilvl="7">
-      <w:start w:val="1"/>
-      <w:numFmt w:val="none"/>
-      <w:suff w:val="nothing"/>
-      <w:lvlText w:val=""/>
-      <w:lvlJc w:val="left"/>
-      <w:pPr>
-        <w:ind w:left="0" w:firstLine="0"/>
-      </w:pPr>
-    </w:lvl>
-    <w:lvl w:ilvl="8">
-      <w:start w:val="1"/>
-      <w:numFmt w:val="none"/>
-      <w:suff w:val="nothing"/>
-      <w:lvlText w:val=""/>
-      <w:lvlJc w:val="left"/>
-      <w:pPr>
-        <w:ind w:left="0" w:firstLine="0"/>
-      </w:pPr>
-    </w:lvl>
-  </w:abstractNum>
-  <w:abstractNum w:abstractNumId="7" w15:restartNumberingAfterBreak="0">
-    <w:nsid w:val="77D572D8"/>
-    <w:multiLevelType w:val="multilevel"/>
-    <w:tmpl w:val="2784573E"/>
-    <w:lvl w:ilvl="0">
+  <w:abstractNum w:abstractNumId="5" w15:restartNumberingAfterBreak="0">
+    <w:nsid w:val="59CF2E90"/>
+    <w:multiLevelType w:val="hybridMultilevel"/>
+    <w:tmpl w:val="36AA75D2"/>
+    <w:lvl w:ilvl="0" w:tplc="05D072A4">
       <w:start w:val="1"/>
       <w:numFmt w:val="decimal"/>
       <w:lvlText w:val="%1."/>
       <w:lvlJc w:val="left"/>
       <w:pPr>
+        <w:ind w:left="720" w:hanging="360"/>
+      </w:pPr>
+      <w:rPr>
+        <w:b/>
+      </w:rPr>
+    </w:lvl>
+    <w:lvl w:ilvl="1" w:tplc="661E26EC" w:tentative="1">
+      <w:start w:val="1"/>
+      <w:numFmt w:val="lowerLetter"/>
+      <w:lvlText w:val="%2."/>
+      <w:lvlJc w:val="left"/>
+      <w:pPr>
+        <w:ind w:left="1440" w:hanging="360"/>
+      </w:pPr>
+    </w:lvl>
+    <w:lvl w:ilvl="2" w:tplc="B2B20E52" w:tentative="1">
+      <w:start w:val="1"/>
+      <w:numFmt w:val="lowerRoman"/>
+      <w:lvlText w:val="%3."/>
+      <w:lvlJc w:val="right"/>
+      <w:pPr>
+        <w:ind w:left="2160" w:hanging="180"/>
+      </w:pPr>
+    </w:lvl>
+    <w:lvl w:ilvl="3" w:tplc="A12815AC" w:tentative="1">
+      <w:start w:val="1"/>
+      <w:numFmt w:val="decimal"/>
+      <w:lvlText w:val="%4."/>
+      <w:lvlJc w:val="left"/>
+      <w:pPr>
+        <w:ind w:left="2880" w:hanging="360"/>
+      </w:pPr>
+    </w:lvl>
+    <w:lvl w:ilvl="4" w:tplc="D55EEF72" w:tentative="1">
+      <w:start w:val="1"/>
+      <w:numFmt w:val="lowerLetter"/>
+      <w:lvlText w:val="%5."/>
+      <w:lvlJc w:val="left"/>
+      <w:pPr>
+        <w:ind w:left="3600" w:hanging="360"/>
+      </w:pPr>
+    </w:lvl>
+    <w:lvl w:ilvl="5" w:tplc="92E6186C" w:tentative="1">
+      <w:start w:val="1"/>
+      <w:numFmt w:val="lowerRoman"/>
+      <w:lvlText w:val="%6."/>
+      <w:lvlJc w:val="right"/>
+      <w:pPr>
+        <w:ind w:left="4320" w:hanging="180"/>
+      </w:pPr>
+    </w:lvl>
+    <w:lvl w:ilvl="6" w:tplc="6CAA30EC" w:tentative="1">
+      <w:start w:val="1"/>
+      <w:numFmt w:val="decimal"/>
+      <w:lvlText w:val="%7."/>
+      <w:lvlJc w:val="left"/>
+      <w:pPr>
+        <w:ind w:left="5040" w:hanging="360"/>
+      </w:pPr>
+    </w:lvl>
+    <w:lvl w:ilvl="7" w:tplc="5E30C980" w:tentative="1">
+      <w:start w:val="1"/>
+      <w:numFmt w:val="lowerLetter"/>
+      <w:lvlText w:val="%8."/>
+      <w:lvlJc w:val="left"/>
+      <w:pPr>
+        <w:ind w:left="5760" w:hanging="360"/>
+      </w:pPr>
+    </w:lvl>
+    <w:lvl w:ilvl="8" w:tplc="F01617A0" w:tentative="1">
+      <w:start w:val="1"/>
+      <w:numFmt w:val="lowerRoman"/>
+      <w:lvlText w:val="%9."/>
+      <w:lvlJc w:val="right"/>
+      <w:pPr>
+        <w:ind w:left="6480" w:hanging="180"/>
+      </w:pPr>
+    </w:lvl>
+  </w:abstractNum>
+  <w:abstractNum w:abstractNumId="6" w15:restartNumberingAfterBreak="0">
+    <w:nsid w:val="61F25434"/>
+    <w:multiLevelType w:val="multilevel"/>
+    <w:tmpl w:val="452AA838"/>
+    <w:lvl w:ilvl="0">
+      <w:start w:val="1"/>
+      <w:numFmt w:val="decimal"/>
+      <w:lvlText w:val="%1."/>
+      <w:lvlJc w:val="left"/>
+      <w:pPr>
+        <w:tabs>
+          <w:tab w:val="num" w:pos="0"/>
+        </w:tabs>
         <w:ind w:left="360" w:hanging="360"/>
       </w:pPr>
       <w:rPr>
@@ -1322,11 +1261,13 @@
       <w:lvlText w:val=""/>
       <w:lvlJc w:val="left"/>
       <w:pPr>
+        <w:tabs>
+          <w:tab w:val="num" w:pos="0"/>
+        </w:tabs>
         <w:ind w:left="1440" w:hanging="360"/>
       </w:pPr>
       <w:rPr>
         <w:rFonts w:ascii="Wingdings 2" w:hAnsi="Wingdings 2" w:cs="Wingdings 2" w:hint="default"/>
-        <w:u w:val="none"/>
       </w:rPr>
     </w:lvl>
     <w:lvl w:ilvl="2">
@@ -1335,6 +1276,9 @@
       <w:lvlText w:val="%3."/>
       <w:lvlJc w:val="right"/>
       <w:pPr>
+        <w:tabs>
+          <w:tab w:val="num" w:pos="0"/>
+        </w:tabs>
         <w:ind w:left="2160" w:hanging="360"/>
       </w:pPr>
       <w:rPr>
@@ -1347,6 +1291,9 @@
       <w:lvlText w:val="%4."/>
       <w:lvlJc w:val="left"/>
       <w:pPr>
+        <w:tabs>
+          <w:tab w:val="num" w:pos="0"/>
+        </w:tabs>
         <w:ind w:left="2880" w:hanging="360"/>
       </w:pPr>
       <w:rPr>
@@ -1359,6 +1306,9 @@
       <w:lvlText w:val="%5."/>
       <w:lvlJc w:val="left"/>
       <w:pPr>
+        <w:tabs>
+          <w:tab w:val="num" w:pos="0"/>
+        </w:tabs>
         <w:ind w:left="3600" w:hanging="360"/>
       </w:pPr>
       <w:rPr>
@@ -1371,6 +1321,9 @@
       <w:lvlText w:val="%6."/>
       <w:lvlJc w:val="right"/>
       <w:pPr>
+        <w:tabs>
+          <w:tab w:val="num" w:pos="0"/>
+        </w:tabs>
         <w:ind w:left="4320" w:hanging="360"/>
       </w:pPr>
       <w:rPr>
@@ -1383,6 +1336,9 @@
       <w:lvlText w:val="%7."/>
       <w:lvlJc w:val="left"/>
       <w:pPr>
+        <w:tabs>
+          <w:tab w:val="num" w:pos="0"/>
+        </w:tabs>
         <w:ind w:left="5040" w:hanging="360"/>
       </w:pPr>
       <w:rPr>
@@ -1395,6 +1351,9 @@
       <w:lvlText w:val="%8."/>
       <w:lvlJc w:val="left"/>
       <w:pPr>
+        <w:tabs>
+          <w:tab w:val="num" w:pos="0"/>
+        </w:tabs>
         <w:ind w:left="5760" w:hanging="360"/>
       </w:pPr>
       <w:rPr>
@@ -1407,6 +1366,9 @@
       <w:lvlText w:val="%9."/>
       <w:lvlJc w:val="right"/>
       <w:pPr>
+        <w:tabs>
+          <w:tab w:val="num" w:pos="0"/>
+        </w:tabs>
         <w:ind w:left="6480" w:hanging="360"/>
       </w:pPr>
       <w:rPr>
@@ -1414,35 +1376,374 @@
       </w:rPr>
     </w:lvl>
   </w:abstractNum>
-  <w:num w:numId="1">
+  <w:abstractNum w:abstractNumId="7" w15:restartNumberingAfterBreak="0">
+    <w:nsid w:val="6A83610E"/>
+    <w:multiLevelType w:val="multilevel"/>
+    <w:tmpl w:val="360CF598"/>
+    <w:lvl w:ilvl="0">
+      <w:start w:val="1"/>
+      <w:numFmt w:val="decimal"/>
+      <w:lvlText w:val="%1."/>
+      <w:lvlJc w:val="left"/>
+      <w:pPr>
+        <w:ind w:left="360" w:hanging="360"/>
+      </w:pPr>
+      <w:rPr>
+        <w:b/>
+        <w:bCs w:val="0"/>
+        <w:i w:val="0"/>
+        <w:color w:val="000000"/>
+        <w:sz w:val="20"/>
+        <w:u w:val="none"/>
+      </w:rPr>
+    </w:lvl>
+    <w:lvl w:ilvl="1">
+      <w:start w:val="1"/>
+      <w:numFmt w:val="bullet"/>
+      <w:lvlText w:val=""/>
+      <w:lvlJc w:val="left"/>
+      <w:pPr>
+        <w:ind w:left="1440" w:hanging="360"/>
+      </w:pPr>
+      <w:rPr>
+        <w:rFonts w:ascii="Wingdings 2" w:hAnsi="Wingdings 2" w:cs="Wingdings 2" w:hint="default"/>
+        <w:u w:val="none"/>
+      </w:rPr>
+    </w:lvl>
+    <w:lvl w:ilvl="2">
+      <w:start w:val="1"/>
+      <w:numFmt w:val="lowerRoman"/>
+      <w:lvlText w:val="%3."/>
+      <w:lvlJc w:val="right"/>
+      <w:pPr>
+        <w:ind w:left="2160" w:hanging="360"/>
+      </w:pPr>
+      <w:rPr>
+        <w:u w:val="none"/>
+      </w:rPr>
+    </w:lvl>
+    <w:lvl w:ilvl="3">
+      <w:start w:val="1"/>
+      <w:numFmt w:val="decimal"/>
+      <w:lvlText w:val="%4."/>
+      <w:lvlJc w:val="left"/>
+      <w:pPr>
+        <w:ind w:left="2880" w:hanging="360"/>
+      </w:pPr>
+      <w:rPr>
+        <w:u w:val="none"/>
+      </w:rPr>
+    </w:lvl>
+    <w:lvl w:ilvl="4">
+      <w:start w:val="1"/>
+      <w:numFmt w:val="lowerLetter"/>
+      <w:lvlText w:val="%5."/>
+      <w:lvlJc w:val="left"/>
+      <w:pPr>
+        <w:ind w:left="3600" w:hanging="360"/>
+      </w:pPr>
+      <w:rPr>
+        <w:u w:val="none"/>
+      </w:rPr>
+    </w:lvl>
+    <w:lvl w:ilvl="5">
+      <w:start w:val="1"/>
+      <w:numFmt w:val="lowerRoman"/>
+      <w:lvlText w:val="%6."/>
+      <w:lvlJc w:val="right"/>
+      <w:pPr>
+        <w:ind w:left="4320" w:hanging="360"/>
+      </w:pPr>
+      <w:rPr>
+        <w:u w:val="none"/>
+      </w:rPr>
+    </w:lvl>
+    <w:lvl w:ilvl="6">
+      <w:start w:val="1"/>
+      <w:numFmt w:val="decimal"/>
+      <w:lvlText w:val="%7."/>
+      <w:lvlJc w:val="left"/>
+      <w:pPr>
+        <w:ind w:left="5040" w:hanging="360"/>
+      </w:pPr>
+      <w:rPr>
+        <w:u w:val="none"/>
+      </w:rPr>
+    </w:lvl>
+    <w:lvl w:ilvl="7">
+      <w:start w:val="1"/>
+      <w:numFmt w:val="lowerLetter"/>
+      <w:lvlText w:val="%8."/>
+      <w:lvlJc w:val="left"/>
+      <w:pPr>
+        <w:ind w:left="5760" w:hanging="360"/>
+      </w:pPr>
+      <w:rPr>
+        <w:u w:val="none"/>
+      </w:rPr>
+    </w:lvl>
+    <w:lvl w:ilvl="8">
+      <w:start w:val="1"/>
+      <w:numFmt w:val="lowerRoman"/>
+      <w:lvlText w:val="%9."/>
+      <w:lvlJc w:val="right"/>
+      <w:pPr>
+        <w:ind w:left="6480" w:hanging="360"/>
+      </w:pPr>
+      <w:rPr>
+        <w:u w:val="none"/>
+      </w:rPr>
+    </w:lvl>
+  </w:abstractNum>
+  <w:abstractNum w:abstractNumId="8" w15:restartNumberingAfterBreak="0">
+    <w:nsid w:val="6D9C44B5"/>
+    <w:multiLevelType w:val="multilevel"/>
+    <w:tmpl w:val="0DD27E9A"/>
+    <w:lvl w:ilvl="0">
+      <w:start w:val="1"/>
+      <w:numFmt w:val="none"/>
+      <w:suff w:val="nothing"/>
+      <w:lvlText w:val=""/>
+      <w:lvlJc w:val="left"/>
+      <w:pPr>
+        <w:ind w:left="0" w:firstLine="0"/>
+      </w:pPr>
+    </w:lvl>
+    <w:lvl w:ilvl="1">
+      <w:start w:val="1"/>
+      <w:numFmt w:val="none"/>
+      <w:suff w:val="nothing"/>
+      <w:lvlText w:val=""/>
+      <w:lvlJc w:val="left"/>
+      <w:pPr>
+        <w:ind w:left="0" w:firstLine="0"/>
+      </w:pPr>
+    </w:lvl>
+    <w:lvl w:ilvl="2">
+      <w:start w:val="1"/>
+      <w:numFmt w:val="none"/>
+      <w:suff w:val="nothing"/>
+      <w:lvlText w:val=""/>
+      <w:lvlJc w:val="left"/>
+      <w:pPr>
+        <w:ind w:left="0" w:firstLine="0"/>
+      </w:pPr>
+    </w:lvl>
+    <w:lvl w:ilvl="3">
+      <w:start w:val="1"/>
+      <w:numFmt w:val="none"/>
+      <w:suff w:val="nothing"/>
+      <w:lvlText w:val=""/>
+      <w:lvlJc w:val="left"/>
+      <w:pPr>
+        <w:ind w:left="0" w:firstLine="0"/>
+      </w:pPr>
+    </w:lvl>
+    <w:lvl w:ilvl="4">
+      <w:start w:val="1"/>
+      <w:numFmt w:val="none"/>
+      <w:suff w:val="nothing"/>
+      <w:lvlText w:val=""/>
+      <w:lvlJc w:val="left"/>
+      <w:pPr>
+        <w:ind w:left="0" w:firstLine="0"/>
+      </w:pPr>
+    </w:lvl>
+    <w:lvl w:ilvl="5">
+      <w:start w:val="1"/>
+      <w:numFmt w:val="none"/>
+      <w:suff w:val="nothing"/>
+      <w:lvlText w:val=""/>
+      <w:lvlJc w:val="left"/>
+      <w:pPr>
+        <w:ind w:left="0" w:firstLine="0"/>
+      </w:pPr>
+    </w:lvl>
+    <w:lvl w:ilvl="6">
+      <w:start w:val="1"/>
+      <w:numFmt w:val="none"/>
+      <w:suff w:val="nothing"/>
+      <w:lvlText w:val=""/>
+      <w:lvlJc w:val="left"/>
+      <w:pPr>
+        <w:ind w:left="0" w:firstLine="0"/>
+      </w:pPr>
+    </w:lvl>
+    <w:lvl w:ilvl="7">
+      <w:start w:val="1"/>
+      <w:numFmt w:val="none"/>
+      <w:suff w:val="nothing"/>
+      <w:lvlText w:val=""/>
+      <w:lvlJc w:val="left"/>
+      <w:pPr>
+        <w:ind w:left="0" w:firstLine="0"/>
+      </w:pPr>
+    </w:lvl>
+    <w:lvl w:ilvl="8">
+      <w:start w:val="1"/>
+      <w:numFmt w:val="none"/>
+      <w:suff w:val="nothing"/>
+      <w:lvlText w:val=""/>
+      <w:lvlJc w:val="left"/>
+      <w:pPr>
+        <w:ind w:left="0" w:firstLine="0"/>
+      </w:pPr>
+    </w:lvl>
+  </w:abstractNum>
+  <w:abstractNum w:abstractNumId="9" w15:restartNumberingAfterBreak="0">
+    <w:nsid w:val="77D572D8"/>
+    <w:multiLevelType w:val="multilevel"/>
+    <w:tmpl w:val="2784573E"/>
+    <w:lvl w:ilvl="0">
+      <w:start w:val="1"/>
+      <w:numFmt w:val="decimal"/>
+      <w:lvlText w:val="%1."/>
+      <w:lvlJc w:val="left"/>
+      <w:pPr>
+        <w:ind w:left="360" w:hanging="360"/>
+      </w:pPr>
+      <w:rPr>
+        <w:b/>
+        <w:bCs w:val="0"/>
+        <w:i w:val="0"/>
+        <w:color w:val="000000"/>
+        <w:sz w:val="20"/>
+        <w:u w:val="none"/>
+      </w:rPr>
+    </w:lvl>
+    <w:lvl w:ilvl="1">
+      <w:start w:val="1"/>
+      <w:numFmt w:val="bullet"/>
+      <w:lvlText w:val=""/>
+      <w:lvlJc w:val="left"/>
+      <w:pPr>
+        <w:ind w:left="1440" w:hanging="360"/>
+      </w:pPr>
+      <w:rPr>
+        <w:rFonts w:ascii="Wingdings 2" w:hAnsi="Wingdings 2" w:cs="Wingdings 2" w:hint="default"/>
+        <w:u w:val="none"/>
+      </w:rPr>
+    </w:lvl>
+    <w:lvl w:ilvl="2">
+      <w:start w:val="1"/>
+      <w:numFmt w:val="lowerRoman"/>
+      <w:lvlText w:val="%3."/>
+      <w:lvlJc w:val="right"/>
+      <w:pPr>
+        <w:ind w:left="2160" w:hanging="360"/>
+      </w:pPr>
+      <w:rPr>
+        <w:u w:val="none"/>
+      </w:rPr>
+    </w:lvl>
+    <w:lvl w:ilvl="3">
+      <w:start w:val="1"/>
+      <w:numFmt w:val="decimal"/>
+      <w:lvlText w:val="%4."/>
+      <w:lvlJc w:val="left"/>
+      <w:pPr>
+        <w:ind w:left="2880" w:hanging="360"/>
+      </w:pPr>
+      <w:rPr>
+        <w:u w:val="none"/>
+      </w:rPr>
+    </w:lvl>
+    <w:lvl w:ilvl="4">
+      <w:start w:val="1"/>
+      <w:numFmt w:val="lowerLetter"/>
+      <w:lvlText w:val="%5."/>
+      <w:lvlJc w:val="left"/>
+      <w:pPr>
+        <w:ind w:left="3600" w:hanging="360"/>
+      </w:pPr>
+      <w:rPr>
+        <w:u w:val="none"/>
+      </w:rPr>
+    </w:lvl>
+    <w:lvl w:ilvl="5">
+      <w:start w:val="1"/>
+      <w:numFmt w:val="lowerRoman"/>
+      <w:lvlText w:val="%6."/>
+      <w:lvlJc w:val="right"/>
+      <w:pPr>
+        <w:ind w:left="4320" w:hanging="360"/>
+      </w:pPr>
+      <w:rPr>
+        <w:u w:val="none"/>
+      </w:rPr>
+    </w:lvl>
+    <w:lvl w:ilvl="6">
+      <w:start w:val="1"/>
+      <w:numFmt w:val="decimal"/>
+      <w:lvlText w:val="%7."/>
+      <w:lvlJc w:val="left"/>
+      <w:pPr>
+        <w:ind w:left="5040" w:hanging="360"/>
+      </w:pPr>
+      <w:rPr>
+        <w:u w:val="none"/>
+      </w:rPr>
+    </w:lvl>
+    <w:lvl w:ilvl="7">
+      <w:start w:val="1"/>
+      <w:numFmt w:val="lowerLetter"/>
+      <w:lvlText w:val="%8."/>
+      <w:lvlJc w:val="left"/>
+      <w:pPr>
+        <w:ind w:left="5760" w:hanging="360"/>
+      </w:pPr>
+      <w:rPr>
+        <w:u w:val="none"/>
+      </w:rPr>
+    </w:lvl>
+    <w:lvl w:ilvl="8">
+      <w:start w:val="1"/>
+      <w:numFmt w:val="lowerRoman"/>
+      <w:lvlText w:val="%9."/>
+      <w:lvlJc w:val="right"/>
+      <w:pPr>
+        <w:ind w:left="6480" w:hanging="360"/>
+      </w:pPr>
+      <w:rPr>
+        <w:u w:val="none"/>
+      </w:rPr>
+    </w:lvl>
+  </w:abstractNum>
+  <w:num w:numId="1" w16cid:durableId="637222858">
+    <w:abstractNumId w:val="4"/>
+  </w:num>
+  <w:num w:numId="2" w16cid:durableId="1888756402">
+    <w:abstractNumId w:val="9"/>
+  </w:num>
+  <w:num w:numId="3" w16cid:durableId="1729840699">
+    <w:abstractNumId w:val="1"/>
+  </w:num>
+  <w:num w:numId="4" w16cid:durableId="2140951541">
     <w:abstractNumId w:val="3"/>
   </w:num>
-  <w:num w:numId="2">
+  <w:num w:numId="5" w16cid:durableId="268436870">
+    <w:abstractNumId w:val="8"/>
+  </w:num>
+  <w:num w:numId="6" w16cid:durableId="626089411">
+    <w:abstractNumId w:val="2"/>
+  </w:num>
+  <w:num w:numId="7" w16cid:durableId="1533225017">
+    <w:abstractNumId w:val="5"/>
+  </w:num>
+  <w:num w:numId="8" w16cid:durableId="307827446">
     <w:abstractNumId w:val="7"/>
   </w:num>
-  <w:num w:numId="3">
+  <w:num w:numId="9" w16cid:durableId="847910540">
     <w:abstractNumId w:val="0"/>
   </w:num>
-  <w:num w:numId="4">
-    <w:abstractNumId w:val="2"/>
-  </w:num>
-  <w:num w:numId="5">
+  <w:num w:numId="10" w16cid:durableId="112143044">
     <w:abstractNumId w:val="6"/>
-  </w:num>
-  <w:num w:numId="6">
-    <w:abstractNumId w:val="1"/>
-  </w:num>
-  <w:num w:numId="7">
-    <w:abstractNumId w:val="4"/>
-  </w:num>
-  <w:num w:numId="8">
-    <w:abstractNumId w:val="5"/>
   </w:num>
 </w:numbering>
 </file>
 
 <file path=word/styles.xml><?xml version="1.0" encoding="utf-8"?>
-<w:styles xmlns:mc="http://schemas.openxmlformats.org/markup-compatibility/2006" xmlns:r="http://schemas.openxmlformats.org/officeDocument/2006/relationships" xmlns:w="http://schemas.openxmlformats.org/wordprocessingml/2006/main" xmlns:w14="http://schemas.microsoft.com/office/word/2010/wordml" xmlns:w15="http://schemas.microsoft.com/office/word/2012/wordml" xmlns:w16cid="http://schemas.microsoft.com/office/word/2016/wordml/cid" xmlns:w16se="http://schemas.microsoft.com/office/word/2015/wordml/symex" mc:Ignorable="w14 w15 w16se w16cid">
+<w:styles xmlns:mc="http://schemas.openxmlformats.org/markup-compatibility/2006" xmlns:r="http://schemas.openxmlformats.org/officeDocument/2006/relationships" xmlns:w="http://schemas.openxmlformats.org/wordprocessingml/2006/main" xmlns:w14="http://schemas.microsoft.com/office/word/2010/wordml" xmlns:w15="http://schemas.microsoft.com/office/word/2012/wordml" xmlns:w16cex="http://schemas.microsoft.com/office/word/2018/wordml/cex" xmlns:w16cid="http://schemas.microsoft.com/office/word/2016/wordml/cid" xmlns:w16="http://schemas.microsoft.com/office/word/2018/wordml" xmlns:w16du="http://schemas.microsoft.com/office/word/2023/wordml/word16du" xmlns:w16sdtdh="http://schemas.microsoft.com/office/word/2020/wordml/sdtdatahash" xmlns:w16se="http://schemas.microsoft.com/office/word/2015/wordml/symex" mc:Ignorable="w14 w15 w16se w16cid w16 w16cex w16sdtdh w16du">
   <w:docDefaults>
     <w:rPrDefault>
       <w:rPr>
@@ -1453,7 +1754,7 @@
     </w:rPrDefault>
     <w:pPrDefault/>
   </w:docDefaults>
-  <w:latentStyles w:defLockedState="0" w:defUIPriority="99" w:defSemiHidden="0" w:defUnhideWhenUsed="0" w:defQFormat="0" w:count="375">
+  <w:latentStyles w:defLockedState="0" w:defUIPriority="99" w:defSemiHidden="0" w:defUnhideWhenUsed="0" w:defQFormat="0" w:count="376">
     <w:lsdException w:name="Normal" w:uiPriority="0" w:qFormat="1"/>
     <w:lsdException w:name="heading 1" w:uiPriority="9" w:qFormat="1"/>
     <w:lsdException w:name="heading 2" w:semiHidden="1" w:uiPriority="9" w:unhideWhenUsed="1" w:qFormat="1"/>
@@ -1825,10 +2126,6 @@
     <w:lsdException w:name="List Table 5 Dark Accent 6" w:uiPriority="50"/>
     <w:lsdException w:name="List Table 6 Colorful Accent 6" w:uiPriority="51"/>
     <w:lsdException w:name="List Table 7 Colorful Accent 6" w:uiPriority="52"/>
-    <w:lsdException w:name="Mention" w:semiHidden="1" w:unhideWhenUsed="1"/>
-    <w:lsdException w:name="Smart Hyperlink" w:semiHidden="1" w:unhideWhenUsed="1"/>
-    <w:lsdException w:name="Hashtag" w:semiHidden="1" w:unhideWhenUsed="1"/>
-    <w:lsdException w:name="Unresolved Mention" w:semiHidden="1" w:unhideWhenUsed="1"/>
   </w:latentStyles>
   <w:style w:type="paragraph" w:default="1" w:styleId="Normal">
     <w:name w:val="Normal"/>

</xml_diff>